<commit_message>
Atualização dos Trabalhos Relacionados
</commit_message>
<xml_diff>
--- a/TCC_LEONARDO_SANTANA_VIEIRA.docx
+++ b/TCC_LEONARDO_SANTANA_VIEIRA.docx
@@ -16,6 +16,8 @@
       <w:pPr>
         <w:pStyle w:val="NOMEAUTOR"/>
       </w:pPr>
+      <w:bookmarkStart w:id="0" w:name="_GoBack"/>
+      <w:bookmarkEnd w:id="0"/>
       <w:r>
         <w:t>UNIVERSIDADE FEDERAL FLUMINENSE</w:t>
       </w:r>
@@ -88,34 +90,9 @@
       <w:pPr>
         <w:pStyle w:val="NOMEAUTOR"/>
       </w:pPr>
-      <w:bookmarkStart w:id="0" w:name="_Hlk9170061"/>
-      <w:r>
-        <w:t xml:space="preserve">USO DA BIBLIOTECA CUSP PARA IMPLEMENTAÇÃO DO ALGORITMO DUAL SCALING EM DADOS </w:t>
-      </w:r>
-      <w:r>
-        <w:t xml:space="preserve">DE ORDEM DE </w:t>
-      </w:r>
-      <w:r>
-        <w:t>CLASSI</w:t>
-      </w:r>
-      <w:r>
-        <w:t>FICAÇÃO</w:t>
-      </w:r>
-      <w:r>
-        <w:t xml:space="preserve"> </w:t>
-      </w:r>
-      <w:r>
-        <w:t xml:space="preserve">NA </w:t>
-      </w:r>
-      <w:r>
-        <w:t>PLATAFORMA DE COMPUTAÇÃO PARALELA CUDA</w:t>
-      </w:r>
-    </w:p>
-    <w:bookmarkEnd w:id="0"/>
-    <w:p>
-      <w:pPr>
-        <w:pStyle w:val="NOMEAUTOR"/>
-      </w:pPr>
+      <w:r>
+        <w:t>USO DA BIBLIOTECA CUSP EM CUDA PARA IMPLEMENTAÇÃO DO ALGORITMO DUAL SCALING EM DADOS DE ORDEM DE CLASSIFICAÇÃO</w:t>
+      </w:r>
     </w:p>
     <w:p>
       <w:pPr>
@@ -197,37 +174,9 @@
       <w:pPr>
         <w:pStyle w:val="NOMEAUTOR"/>
       </w:pPr>
-    </w:p>
-    <w:p>
-      <w:pPr>
-        <w:pStyle w:val="NOMEAUTOR"/>
-      </w:pPr>
-      <w:r>
-        <w:t xml:space="preserve">USO DA BIBLIOTECA CUSP PARA IMPLEMENTAÇÃO DO ALGORITMO DUAL SCALING EM DADOS </w:t>
-      </w:r>
-      <w:r>
-        <w:t xml:space="preserve">DE ORDEM DE </w:t>
-      </w:r>
-      <w:r>
-        <w:t>CLASSI</w:t>
-      </w:r>
-      <w:r>
-        <w:t>FICAÇÃO</w:t>
-      </w:r>
-      <w:r>
-        <w:t xml:space="preserve"> </w:t>
-      </w:r>
-      <w:r>
-        <w:t xml:space="preserve">NA </w:t>
-      </w:r>
-      <w:r>
-        <w:t>PLATAFORMA DE COMPUTAÇÃO PARALELA CUDA</w:t>
-      </w:r>
-    </w:p>
-    <w:p>
-      <w:pPr>
-        <w:pStyle w:val="NOMEAUTOR"/>
-      </w:pPr>
+      <w:r>
+        <w:t>USO DA BIBLIOTECA CUSP EM CUDA PARA IMPLEMENTAÇÃO DO ALGORITMO DUAL SCALING EM DADOS DE ORDEM DE CLASSIFICAÇÃO</w:t>
+      </w:r>
     </w:p>
     <w:p>
       <w:pPr>
@@ -436,8 +385,15 @@
       <w:pPr>
         <w:pStyle w:val="NOMEAUTOR"/>
       </w:pPr>
-      <w:r>
-        <w:t xml:space="preserve">USO DA BIBLIOTECA CUSP PARA IMPLEMENTAÇÃO DO ALGORITMO DUAL SCALING EM DADOS </w:t>
+      <w:bookmarkStart w:id="1" w:name="_Hlk18572560"/>
+      <w:r>
+        <w:t xml:space="preserve">USO DA BIBLIOTECA CUSP </w:t>
+      </w:r>
+      <w:r>
+        <w:t xml:space="preserve">EM CUDA </w:t>
+      </w:r>
+      <w:r>
+        <w:t xml:space="preserve">PARA IMPLEMENTAÇÃO DO ALGORITMO DUAL SCALING EM DADOS </w:t>
       </w:r>
       <w:r>
         <w:t xml:space="preserve">DE ORDEM DE </w:t>
@@ -448,16 +404,8 @@
       <w:r>
         <w:t>FICAÇÃO</w:t>
       </w:r>
-      <w:r>
-        <w:t xml:space="preserve"> </w:t>
-      </w:r>
-      <w:r>
-        <w:t xml:space="preserve">NA </w:t>
-      </w:r>
-      <w:r>
-        <w:t>PLATAFORMA DE COMPUTAÇÃO PARALELA CUDA</w:t>
-      </w:r>
-    </w:p>
+    </w:p>
+    <w:bookmarkEnd w:id="1"/>
     <w:p>
       <w:pPr>
         <w:pStyle w:val="NOMEAUTOR"/>
@@ -571,8 +519,13 @@
       <w:r>
         <w:t xml:space="preserve"> </w:t>
       </w:r>
-      <w:r>
-        <w:t xml:space="preserve">Altobelli de Brito </w:t>
+      <w:proofErr w:type="spellStart"/>
+      <w:r>
+        <w:t>Altobelli</w:t>
+      </w:r>
+      <w:proofErr w:type="spellEnd"/>
+      <w:r>
+        <w:t xml:space="preserve"> de Brito </w:t>
       </w:r>
       <w:proofErr w:type="spellStart"/>
       <w:r>
@@ -1062,45 +1015,45 @@
         </w:rPr>
         <w:t xml:space="preserve">A meu Orientador </w:t>
       </w:r>
+      <w:proofErr w:type="spellStart"/>
       <w:r>
         <w:rPr>
           <w:rFonts w:cs="Arial"/>
           <w:color w:val="000000" w:themeColor="text1"/>
         </w:rPr>
-        <w:t xml:space="preserve">Altobelli de Brito </w:t>
-      </w:r>
-      <w:proofErr w:type="spellStart"/>
+        <w:t>Altobelli</w:t>
+      </w:r>
+      <w:proofErr w:type="spellEnd"/>
       <w:r>
         <w:rPr>
           <w:rFonts w:cs="Arial"/>
           <w:color w:val="000000" w:themeColor="text1"/>
         </w:rPr>
-        <w:t>Mantuan</w:t>
-      </w:r>
-      <w:proofErr w:type="spellEnd"/>
+        <w:t xml:space="preserve"> de Brito </w:t>
+      </w:r>
+      <w:proofErr w:type="spellStart"/>
       <w:r>
         <w:rPr>
           <w:rFonts w:cs="Arial"/>
           <w:color w:val="000000" w:themeColor="text1"/>
         </w:rPr>
-        <w:t xml:space="preserve"> </w:t>
-      </w:r>
+        <w:t>Mantuan</w:t>
+      </w:r>
+      <w:proofErr w:type="spellEnd"/>
       <w:r>
         <w:rPr>
           <w:rFonts w:cs="Arial"/>
           <w:color w:val="000000" w:themeColor="text1"/>
         </w:rPr>
-        <w:t>pelo estímulo e atenção que me concedeu durante o curso.</w:t>
-      </w:r>
-    </w:p>
-    <w:p>
-      <w:pPr>
-        <w:ind w:left="4140"/>
+        <w:t xml:space="preserve"> </w:t>
+      </w:r>
+      <w:r>
         <w:rPr>
           <w:rFonts w:cs="Arial"/>
           <w:color w:val="000000" w:themeColor="text1"/>
         </w:rPr>
-      </w:pPr>
+        <w:t>pelo estímulo e atenção que me concedeu durante o curso.</w:t>
+      </w:r>
     </w:p>
     <w:p>
       <w:pPr>
@@ -1110,21 +1063,30 @@
           <w:color w:val="000000" w:themeColor="text1"/>
         </w:rPr>
       </w:pPr>
-      <w:r>
+    </w:p>
+    <w:p>
+      <w:pPr>
+        <w:ind w:left="4140"/>
         <w:rPr>
           <w:rFonts w:cs="Arial"/>
           <w:color w:val="000000" w:themeColor="text1"/>
         </w:rPr>
-        <w:t>Aos Colegas de curso pelo incentivo e troca de experiências.</w:t>
-      </w:r>
-    </w:p>
-    <w:p>
-      <w:pPr>
-        <w:ind w:left="4140"/>
+      </w:pPr>
+      <w:r>
         <w:rPr>
           <w:rFonts w:cs="Arial"/>
           <w:color w:val="000000" w:themeColor="text1"/>
         </w:rPr>
+        <w:t>Aos Colegas de curso pelo incentivo e troca de experiências.</w:t>
+      </w:r>
+    </w:p>
+    <w:p>
+      <w:pPr>
+        <w:ind w:left="4140"/>
+        <w:rPr>
+          <w:rFonts w:cs="Arial"/>
+          <w:color w:val="000000" w:themeColor="text1"/>
+        </w:rPr>
       </w:pPr>
     </w:p>
     <w:p>
@@ -1391,14 +1353,14 @@
       <w:r>
         <w:br w:type="page"/>
       </w:r>
-      <w:bookmarkStart w:id="1" w:name="_Toc378694359"/>
+      <w:bookmarkStart w:id="2" w:name="_Toc378694359"/>
       <w:r>
         <w:lastRenderedPageBreak/>
         <w:t>RESUMO</w:t>
       </w:r>
-      <w:bookmarkStart w:id="2" w:name="RESUMO"/>
-      <w:bookmarkEnd w:id="1"/>
+      <w:bookmarkStart w:id="3" w:name="RESUMO"/>
       <w:bookmarkEnd w:id="2"/>
+      <w:bookmarkEnd w:id="3"/>
     </w:p>
     <w:p>
       <w:pPr>
@@ -1427,19 +1389,19 @@
         </w:rPr>
         <w:t xml:space="preserve"> é uma dessas técnicas e tem por objetivo processar os itens de uma base de dados e apresentar </w:t>
       </w:r>
-      <w:commentRangeStart w:id="3"/>
+      <w:commentRangeStart w:id="4"/>
       <w:r>
         <w:rPr>
           <w:color w:val="000000" w:themeColor="text1"/>
         </w:rPr>
         <w:t>os resultados de forma simples e precisa</w:t>
       </w:r>
-      <w:commentRangeEnd w:id="3"/>
+      <w:commentRangeEnd w:id="4"/>
       <w:r>
         <w:rPr>
           <w:rStyle w:val="Refdecomentrio"/>
         </w:rPr>
-        <w:commentReference w:id="3"/>
+        <w:commentReference w:id="4"/>
       </w:r>
       <w:r>
         <w:rPr>
@@ -1461,7 +1423,7 @@
         </w:rPr>
         <w:t xml:space="preserve"> e a biblioteca </w:t>
       </w:r>
-      <w:commentRangeStart w:id="4"/>
+      <w:commentRangeStart w:id="5"/>
       <w:proofErr w:type="spellStart"/>
       <w:r>
         <w:rPr>
@@ -1469,13 +1431,13 @@
         </w:rPr>
         <w:t>Cusp</w:t>
       </w:r>
-      <w:commentRangeEnd w:id="4"/>
+      <w:commentRangeEnd w:id="5"/>
       <w:proofErr w:type="spellEnd"/>
       <w:r>
         <w:rPr>
           <w:rStyle w:val="Refdecomentrio"/>
         </w:rPr>
-        <w:commentReference w:id="4"/>
+        <w:commentReference w:id="5"/>
       </w:r>
       <w:r>
         <w:rPr>
@@ -1483,19 +1445,19 @@
         </w:rPr>
         <w:t xml:space="preserve">, </w:t>
       </w:r>
-      <w:commentRangeStart w:id="5"/>
+      <w:commentRangeStart w:id="6"/>
       <w:r>
         <w:rPr>
           <w:color w:val="000000" w:themeColor="text1"/>
         </w:rPr>
         <w:t>além da linguagem de programação C++</w:t>
       </w:r>
-      <w:commentRangeEnd w:id="5"/>
+      <w:commentRangeEnd w:id="6"/>
       <w:r>
         <w:rPr>
           <w:rStyle w:val="Refdecomentrio"/>
         </w:rPr>
-        <w:commentReference w:id="5"/>
+        <w:commentReference w:id="6"/>
       </w:r>
       <w:r>
         <w:rPr>
@@ -1517,19 +1479,19 @@
         </w:rPr>
         <w:t xml:space="preserve">. Após o detalhamento da solução, são realizados testes comparando o tempo de execução desta solução a uma implementação sequencial em C++ utilizando a biblioteca </w:t>
       </w:r>
-      <w:commentRangeStart w:id="6"/>
+      <w:commentRangeStart w:id="7"/>
       <w:r>
         <w:rPr>
           <w:color w:val="000000" w:themeColor="text1"/>
         </w:rPr>
         <w:t>Eigen</w:t>
       </w:r>
-      <w:commentRangeEnd w:id="6"/>
+      <w:commentRangeEnd w:id="7"/>
       <w:r>
         <w:rPr>
           <w:rStyle w:val="Refdecomentrio"/>
         </w:rPr>
-        <w:commentReference w:id="6"/>
+        <w:commentReference w:id="7"/>
       </w:r>
       <w:r>
         <w:rPr>
@@ -1537,7 +1499,7 @@
         </w:rPr>
         <w:t xml:space="preserve">. </w:t>
       </w:r>
-      <w:commentRangeStart w:id="7"/>
+      <w:commentRangeStart w:id="8"/>
       <w:r>
         <w:rPr>
           <w:color w:val="000000" w:themeColor="text1"/>
@@ -1550,12 +1512,12 @@
         </w:rPr>
         <w:t>.</w:t>
       </w:r>
-      <w:commentRangeEnd w:id="7"/>
+      <w:commentRangeEnd w:id="8"/>
       <w:r>
         <w:rPr>
           <w:rStyle w:val="Refdecomentrio"/>
         </w:rPr>
-        <w:commentReference w:id="7"/>
+        <w:commentReference w:id="8"/>
       </w:r>
     </w:p>
     <w:p>
@@ -1666,7 +1628,7 @@
         </w:rPr>
         <w:br w:type="page"/>
       </w:r>
-      <w:bookmarkStart w:id="8" w:name="_Toc378694360"/>
+      <w:bookmarkStart w:id="9" w:name="_Toc378694360"/>
       <w:r>
         <w:rPr>
           <w:lang w:val="en-US"/>
@@ -1674,9 +1636,9 @@
         <w:lastRenderedPageBreak/>
         <w:t>ABSTRACT</w:t>
       </w:r>
-      <w:bookmarkStart w:id="9" w:name="ABSTRACT"/>
-      <w:bookmarkEnd w:id="8"/>
+      <w:bookmarkStart w:id="10" w:name="ABSTRACT"/>
       <w:bookmarkEnd w:id="9"/>
+      <w:bookmarkEnd w:id="10"/>
     </w:p>
     <w:p>
       <w:pPr>
@@ -1694,7 +1656,7 @@
         </w:rPr>
         <w:t xml:space="preserve">We are currently living in a scenario in which it is increasingly </w:t>
       </w:r>
-      <w:commentRangeStart w:id="10"/>
+      <w:commentRangeStart w:id="11"/>
       <w:r>
         <w:rPr>
           <w:color w:val="000000" w:themeColor="text1"/>
@@ -1718,12 +1680,12 @@
         </w:rPr>
         <w:t xml:space="preserve"> parallel programming platform and the Cusp library, in addition to the C ++ programming language, are used to develop a parallel implementation of the Dual Scaling algorithm. After the solution is detailed, tests are performed comparing the execution time of this solution to a sequential implementation in C ++ using the Eigen library. Finally, some ideas for the </w:t>
       </w:r>
-      <w:commentRangeEnd w:id="10"/>
+      <w:commentRangeEnd w:id="11"/>
       <w:r>
         <w:rPr>
           <w:rStyle w:val="Refdecomentrio"/>
         </w:rPr>
-        <w:commentReference w:id="10"/>
+        <w:commentReference w:id="11"/>
       </w:r>
       <w:r>
         <w:rPr>
@@ -1782,14 +1744,14 @@
         </w:rPr>
         <w:br w:type="column"/>
       </w:r>
-      <w:bookmarkStart w:id="11" w:name="_Toc378694361"/>
+      <w:bookmarkStart w:id="12" w:name="_Toc378694361"/>
       <w:r>
         <w:lastRenderedPageBreak/>
         <w:t>LISTA DE ILUSTRAÇÕES</w:t>
       </w:r>
-      <w:bookmarkStart w:id="12" w:name="LISTADEILISTRACOES"/>
-      <w:bookmarkEnd w:id="11"/>
+      <w:bookmarkStart w:id="13" w:name="LISTADEILISTRACOES"/>
       <w:bookmarkEnd w:id="12"/>
+      <w:bookmarkEnd w:id="13"/>
     </w:p>
     <w:p>
       <w:pPr>
@@ -1813,7 +1775,7 @@
       <w:r>
         <w:fldChar w:fldCharType="separate"/>
       </w:r>
-      <w:bookmarkStart w:id="13" w:name="_Toc378693901"/>
+      <w:bookmarkStart w:id="14" w:name="_Toc378693901"/>
       <w:r>
         <w:rPr>
           <w:rStyle w:val="Hyperlink"/>
@@ -1921,23 +1883,23 @@
       <w:r>
         <w:br w:type="page"/>
       </w:r>
-      <w:bookmarkStart w:id="14" w:name="_Toc268009113"/>
-      <w:bookmarkStart w:id="15" w:name="_Toc299204216"/>
-      <w:bookmarkStart w:id="16" w:name="_Toc330745075"/>
-      <w:bookmarkStart w:id="17" w:name="_Toc378694362"/>
-      <w:bookmarkStart w:id="18" w:name="_Toc378694363"/>
+      <w:bookmarkStart w:id="15" w:name="_Toc268009113"/>
+      <w:bookmarkStart w:id="16" w:name="_Toc299204216"/>
+      <w:bookmarkStart w:id="17" w:name="_Toc330745075"/>
+      <w:bookmarkStart w:id="18" w:name="_Toc378694362"/>
+      <w:bookmarkStart w:id="19" w:name="_Toc378694363"/>
       <w:r>
         <w:lastRenderedPageBreak/>
         <w:t>LISTA DE TABELAS</w:t>
       </w:r>
-      <w:bookmarkStart w:id="19" w:name="LISTADETABELASEGRAFICOS"/>
-      <w:bookmarkEnd w:id="13"/>
+      <w:bookmarkStart w:id="20" w:name="LISTADETABELASEGRAFICOS"/>
       <w:bookmarkEnd w:id="14"/>
       <w:bookmarkEnd w:id="15"/>
       <w:bookmarkEnd w:id="16"/>
       <w:bookmarkEnd w:id="17"/>
       <w:bookmarkEnd w:id="18"/>
       <w:bookmarkEnd w:id="19"/>
+      <w:bookmarkEnd w:id="20"/>
     </w:p>
     <w:p>
       <w:pPr>
@@ -2067,12 +2029,12 @@
       <w:r>
         <w:br w:type="page"/>
       </w:r>
-      <w:bookmarkStart w:id="20" w:name="_Toc378694364"/>
+      <w:bookmarkStart w:id="21" w:name="_Toc378694364"/>
       <w:r>
         <w:lastRenderedPageBreak/>
         <w:t>LISTA DE GRÁFICOS</w:t>
       </w:r>
-      <w:bookmarkEnd w:id="20"/>
+      <w:bookmarkEnd w:id="21"/>
     </w:p>
     <w:p>
       <w:pPr>
@@ -2215,14 +2177,14 @@
       <w:r>
         <w:br w:type="page"/>
       </w:r>
-      <w:bookmarkStart w:id="21" w:name="_Toc378694365"/>
+      <w:bookmarkStart w:id="22" w:name="_Toc378694365"/>
       <w:r>
         <w:lastRenderedPageBreak/>
         <w:t>LISTA DE ABREVIATURAS E SIGLAS</w:t>
       </w:r>
-      <w:bookmarkStart w:id="22" w:name="LISTADEABREVIATURASESIGLAS"/>
-      <w:bookmarkEnd w:id="21"/>
+      <w:bookmarkStart w:id="23" w:name="LISTADEABREVIATURASESIGLAS"/>
       <w:bookmarkEnd w:id="22"/>
+      <w:bookmarkEnd w:id="23"/>
     </w:p>
     <w:p>
       <w:pPr>
@@ -2231,7 +2193,7 @@
           <w:szCs w:val="32"/>
         </w:rPr>
       </w:pPr>
-      <w:commentRangeStart w:id="23"/>
+      <w:commentRangeStart w:id="24"/>
       <w:r>
         <w:rPr>
           <w:rFonts w:cs="Arial"/>
@@ -2284,12 +2246,12 @@
         </w:rPr>
         <w:t>SME – Secretaria Municipal de Educação</w:t>
       </w:r>
-      <w:commentRangeEnd w:id="23"/>
+      <w:commentRangeEnd w:id="24"/>
       <w:r>
         <w:rPr>
           <w:rStyle w:val="Refdecomentrio"/>
         </w:rPr>
-        <w:commentReference w:id="23"/>
+        <w:commentReference w:id="24"/>
       </w:r>
     </w:p>
     <w:p>
@@ -2317,7 +2279,7 @@
         </w:rPr>
       </w:pPr>
     </w:p>
-    <w:commentRangeStart w:id="24"/>
+    <w:commentRangeStart w:id="25"/>
     <w:p>
       <w:pPr>
         <w:pStyle w:val="Sumrio1"/>
@@ -3690,7 +3652,7 @@
           <w:b/>
         </w:rPr>
         <w:sectPr>
-          <w:headerReference w:type="default" r:id="rId10"/>
+          <w:headerReference w:type="default" r:id="rId11"/>
           <w:type w:val="oddPage"/>
           <w:pgSz w:w="11907" w:h="16840" w:code="9"/>
           <w:pgMar w:top="1701" w:right="1134" w:bottom="1134" w:left="1701" w:header="709" w:footer="709" w:gutter="0"/>
@@ -3704,12 +3666,12 @@
         </w:rPr>
         <w:fldChar w:fldCharType="end"/>
       </w:r>
-      <w:commentRangeEnd w:id="24"/>
+      <w:commentRangeEnd w:id="25"/>
       <w:r>
         <w:rPr>
           <w:rStyle w:val="Refdecomentrio"/>
         </w:rPr>
-        <w:commentReference w:id="24"/>
+        <w:commentReference w:id="25"/>
       </w:r>
     </w:p>
     <w:p>
@@ -3719,16 +3681,16 @@
           <w:szCs w:val="32"/>
         </w:rPr>
       </w:pPr>
-      <w:bookmarkStart w:id="25" w:name="CAPITULO1"/>
-      <w:bookmarkStart w:id="26" w:name="_Toc101326828"/>
-      <w:bookmarkStart w:id="27" w:name="_Toc378694366"/>
-      <w:bookmarkEnd w:id="25"/>
+      <w:bookmarkStart w:id="26" w:name="CAPITULO1"/>
+      <w:bookmarkStart w:id="27" w:name="_Toc101326828"/>
+      <w:bookmarkStart w:id="28" w:name="_Toc378694366"/>
+      <w:bookmarkEnd w:id="26"/>
       <w:r>
         <w:lastRenderedPageBreak/>
         <w:t>INTRODUÇÃO</w:t>
       </w:r>
-      <w:bookmarkEnd w:id="26"/>
       <w:bookmarkEnd w:id="27"/>
+      <w:bookmarkEnd w:id="28"/>
     </w:p>
     <w:p>
       <w:pPr>
@@ -3737,8 +3699,8 @@
           <w:color w:val="000000" w:themeColor="text1"/>
         </w:rPr>
       </w:pPr>
-      <w:bookmarkStart w:id="28" w:name="CAPITULO1p1"/>
-      <w:bookmarkEnd w:id="28"/>
+      <w:bookmarkStart w:id="29" w:name="CAPITULO1p1"/>
+      <w:bookmarkEnd w:id="29"/>
       <w:r>
         <w:rPr>
           <w:color w:val="000000" w:themeColor="text1"/>
@@ -3814,16 +3776,16 @@
       <w:r>
         <w:t xml:space="preserve">computação paralela </w:t>
       </w:r>
-      <w:commentRangeStart w:id="29"/>
+      <w:commentRangeStart w:id="30"/>
       <w:r>
         <w:t>GPGPU</w:t>
       </w:r>
-      <w:commentRangeEnd w:id="29"/>
+      <w:commentRangeEnd w:id="30"/>
       <w:r>
         <w:rPr>
           <w:rStyle w:val="Refdecomentrio"/>
         </w:rPr>
-        <w:commentReference w:id="29"/>
+        <w:commentReference w:id="30"/>
       </w:r>
       <w:r>
         <w:t>, que permitem a utilização da GPU para realização de operações que normalmente seriam realizados na CPU. Como uma GPU possui uma arquitetura altamente paralela, contendo um número muito superior de núcleos se comparada a uma CPU, ela é capaz de realizar os cálculos matriciais propostos pelos modelos matemáticos de forma muito mais eficiente que as CPUs</w:t>
@@ -3840,7 +3802,7 @@
       <w:r>
         <w:t xml:space="preserve"> </w:t>
       </w:r>
-      <w:commentRangeStart w:id="30"/>
+      <w:commentRangeStart w:id="31"/>
       <w:r>
         <w:t xml:space="preserve">Dentre as plataformas disponíveis no mercado, a mais utilizada é a Nvidia </w:t>
       </w:r>
@@ -3852,12 +3814,12 @@
       <w:r>
         <w:t>.</w:t>
       </w:r>
-      <w:commentRangeEnd w:id="30"/>
+      <w:commentRangeEnd w:id="31"/>
       <w:r>
         <w:rPr>
           <w:rStyle w:val="Refdecomentrio"/>
         </w:rPr>
-        <w:commentReference w:id="30"/>
+        <w:commentReference w:id="31"/>
       </w:r>
     </w:p>
     <w:p>
@@ -3876,7 +3838,7 @@
       <w:r>
         <w:t xml:space="preserve"> de um modelo matemático chamado de </w:t>
       </w:r>
-      <w:commentRangeStart w:id="31"/>
+      <w:commentRangeStart w:id="32"/>
       <w:r>
         <w:t xml:space="preserve">Dual </w:t>
       </w:r>
@@ -3884,13 +3846,13 @@
       <w:r>
         <w:t>Scaling</w:t>
       </w:r>
-      <w:commentRangeEnd w:id="31"/>
+      <w:commentRangeEnd w:id="32"/>
       <w:proofErr w:type="spellEnd"/>
       <w:r>
         <w:rPr>
           <w:rStyle w:val="Refdecomentrio"/>
         </w:rPr>
-        <w:commentReference w:id="31"/>
+        <w:commentReference w:id="32"/>
       </w:r>
       <w:r>
         <w:t xml:space="preserve">, e proposto por </w:t>
@@ -3912,16 +3874,16 @@
       <w:r>
         <w:t xml:space="preserve">, que será utilizado para gerar uma </w:t>
       </w:r>
-      <w:commentRangeStart w:id="32"/>
+      <w:commentRangeStart w:id="33"/>
       <w:r>
         <w:t>contextualização semântica dos dados.</w:t>
       </w:r>
-      <w:commentRangeEnd w:id="32"/>
+      <w:commentRangeEnd w:id="33"/>
       <w:r>
         <w:rPr>
           <w:rStyle w:val="Refdecomentrio"/>
         </w:rPr>
-        <w:commentReference w:id="32"/>
+        <w:commentReference w:id="33"/>
       </w:r>
     </w:p>
     <w:p>
@@ -3931,16 +3893,16 @@
       <w:r>
         <w:t xml:space="preserve">Atualmente, o mercado só possui implementações sequenciais baseadas em </w:t>
       </w:r>
-      <w:commentRangeStart w:id="33"/>
+      <w:commentRangeStart w:id="34"/>
       <w:r>
         <w:t>CPU deste modelo</w:t>
       </w:r>
-      <w:commentRangeEnd w:id="33"/>
+      <w:commentRangeEnd w:id="34"/>
       <w:r>
         <w:rPr>
           <w:rStyle w:val="Refdecomentrio"/>
         </w:rPr>
-        <w:commentReference w:id="33"/>
+        <w:commentReference w:id="34"/>
       </w:r>
       <w:r>
         <w:t xml:space="preserve">, e como se trata de um modelo matemático altamente custoso, a criação de um algoritmo implementando este modelo de forma paralela utilizado GPU é bastante interessante. Para tal, será utilizada a biblioteca </w:t>
@@ -3961,16 +3923,16 @@
       <w:r>
         <w:t xml:space="preserve">Após o detalhamento de solução, este trabalho irá comparar o tempo de execução do algoritmo paralelo proposto com uma solução baseada em </w:t>
       </w:r>
-      <w:commentRangeStart w:id="34"/>
+      <w:commentRangeStart w:id="35"/>
       <w:r>
         <w:t>CPU desenvolvida utilizando a biblioteca Eigen</w:t>
       </w:r>
-      <w:commentRangeEnd w:id="34"/>
+      <w:commentRangeEnd w:id="35"/>
       <w:r>
         <w:rPr>
           <w:rStyle w:val="Refdecomentrio"/>
         </w:rPr>
-        <w:commentReference w:id="34"/>
+        <w:commentReference w:id="35"/>
       </w:r>
       <w:r>
         <w:t>.</w:t>
@@ -4005,7 +3967,7 @@
       <w:r>
         <w:t xml:space="preserve">no repositório para consulta. </w:t>
       </w:r>
-      <w:hyperlink r:id="rId11" w:history="1">
+      <w:hyperlink r:id="rId12" w:history="1">
         <w:r>
           <w:rPr>
             <w:rStyle w:val="Hyperlink"/>
@@ -4019,23 +3981,23 @@
       <w:r>
         <w:br w:type="page"/>
       </w:r>
-      <w:bookmarkStart w:id="35" w:name="CAPITULO2"/>
-      <w:bookmarkStart w:id="36" w:name="CAPITULO3"/>
-      <w:bookmarkStart w:id="37" w:name="_Toc101326842"/>
-      <w:bookmarkEnd w:id="35"/>
+      <w:bookmarkStart w:id="36" w:name="CAPITULO2"/>
+      <w:bookmarkStart w:id="37" w:name="CAPITULO3"/>
+      <w:bookmarkStart w:id="38" w:name="_Toc101326842"/>
       <w:bookmarkEnd w:id="36"/>
+      <w:bookmarkEnd w:id="37"/>
     </w:p>
     <w:p>
       <w:pPr>
         <w:pStyle w:val="Ttulo1"/>
       </w:pPr>
-      <w:bookmarkStart w:id="38" w:name="_Toc378694368"/>
+      <w:bookmarkStart w:id="39" w:name="_Toc378694368"/>
       <w:r>
         <w:lastRenderedPageBreak/>
         <w:t>TRABALHO</w:t>
       </w:r>
-      <w:bookmarkEnd w:id="37"/>
       <w:bookmarkEnd w:id="38"/>
+      <w:bookmarkEnd w:id="39"/>
       <w:r>
         <w:t>S RELACIONADOS</w:t>
       </w:r>
@@ -4061,7 +4023,8 @@
       <w:pPr>
         <w:ind w:firstLine="1134"/>
       </w:pPr>
-      <w:commentRangeStart w:id="39"/>
+      <w:commentRangeStart w:id="40"/>
+      <w:commentRangeStart w:id="41"/>
       <w:r>
         <w:t xml:space="preserve">Esses problemas de </w:t>
       </w:r>
@@ -4080,14 +4043,36 @@
       </w:r>
       <w:proofErr w:type="spellEnd"/>
       <w:r>
-        <w:t xml:space="preserve"> é utilizada para processar uma base de dados grande.</w:t>
-      </w:r>
-      <w:commentRangeEnd w:id="39"/>
+        <w:t xml:space="preserve"> é utilizada para processar uma base de dados grande</w:t>
+      </w:r>
+      <w:r>
+        <w:t xml:space="preserve">, isso ocorre devido </w:t>
+      </w:r>
+      <w:r>
+        <w:t>à</w:t>
+      </w:r>
+      <w:r>
+        <w:t xml:space="preserve"> complexidade do algoritmo que </w:t>
+      </w:r>
+      <w:r>
+        <w:t>demanda processamento pesado para alcançar o resultado</w:t>
+      </w:r>
+      <w:r>
+        <w:t>.</w:t>
+      </w:r>
+      <w:commentRangeEnd w:id="40"/>
       <w:r>
         <w:rPr>
           <w:rStyle w:val="Refdecomentrio"/>
         </w:rPr>
-        <w:commentReference w:id="39"/>
+        <w:commentReference w:id="40"/>
+      </w:r>
+      <w:commentRangeEnd w:id="41"/>
+      <w:r>
+        <w:rPr>
+          <w:rStyle w:val="Refdecomentrio"/>
+        </w:rPr>
+        <w:commentReference w:id="41"/>
       </w:r>
       <w:r>
         <w:t xml:space="preserve"> Neste caso o desempenho não é o ideal</w:t>
@@ -4101,11 +4086,12 @@
         <w:ind w:firstLine="1134"/>
       </w:pPr>
       <w:r>
-        <w:t xml:space="preserve">Existem no mercado atualmente </w:t>
-      </w:r>
-      <w:commentRangeStart w:id="40"/>
-      <w:r>
-        <w:t xml:space="preserve">algumas implementações do Dual </w:t>
+        <w:t>Como exemplo de implementação baseada em CPU</w:t>
+      </w:r>
+      <w:commentRangeStart w:id="42"/>
+      <w:commentRangeStart w:id="43"/>
+      <w:r>
+        <w:t xml:space="preserve"> do Dual </w:t>
       </w:r>
       <w:proofErr w:type="spellStart"/>
       <w:r>
@@ -4115,18 +4101,28 @@
       <w:r>
         <w:t xml:space="preserve"> </w:t>
       </w:r>
-      <w:commentRangeEnd w:id="40"/>
+      <w:commentRangeEnd w:id="42"/>
       <w:r>
         <w:rPr>
           <w:rStyle w:val="Refdecomentrio"/>
         </w:rPr>
-        <w:commentReference w:id="40"/>
+        <w:commentReference w:id="42"/>
+      </w:r>
+      <w:commentRangeEnd w:id="43"/>
+      <w:r>
+        <w:rPr>
+          <w:rStyle w:val="Refdecomentrio"/>
+        </w:rPr>
+        <w:commentReference w:id="43"/>
       </w:r>
       <w:r>
         <w:t>para bases de dados classificatórios</w:t>
       </w:r>
       <w:r>
-        <w:t>, a mais completa é provavelmente</w:t>
+        <w:t xml:space="preserve">, </w:t>
+      </w:r>
+      <w:r>
+        <w:t>cito</w:t>
       </w:r>
       <w:r>
         <w:t xml:space="preserve"> a </w:t>
@@ -4139,7 +4135,8 @@
       <w:r>
         <w:t xml:space="preserve">, pacote disponível para a linguagem R disponível no </w:t>
       </w:r>
-      <w:commentRangeStart w:id="41"/>
+      <w:commentRangeStart w:id="44"/>
+      <w:commentRangeStart w:id="45"/>
       <w:r>
         <w:t xml:space="preserve">The </w:t>
       </w:r>
@@ -4157,22 +4154,45 @@
       </w:r>
       <w:proofErr w:type="spellEnd"/>
       <w:r>
-        <w:t xml:space="preserve"> </w:t>
-      </w:r>
-      <w:proofErr w:type="gramStart"/>
-      <w:r>
-        <w:t>Network(</w:t>
-      </w:r>
-      <w:proofErr w:type="gramEnd"/>
-      <w:r>
-        <w:t xml:space="preserve">CRAN). </w:t>
-      </w:r>
-      <w:commentRangeEnd w:id="41"/>
+        <w:t xml:space="preserve"> Network(CRAN)</w:t>
+      </w:r>
+      <w:r>
+        <w:t>[</w:t>
+      </w:r>
+      <w:r>
+        <w:fldChar w:fldCharType="begin"/>
+      </w:r>
+      <w:r>
+        <w:instrText xml:space="preserve"> REF _Ref18759217 \r \h </w:instrText>
+      </w:r>
+      <w:r>
+        <w:fldChar w:fldCharType="separate"/>
+      </w:r>
+      <w:r>
+        <w:t>1</w:t>
+      </w:r>
+      <w:r>
+        <w:fldChar w:fldCharType="end"/>
+      </w:r>
+      <w:r>
+        <w:t>]</w:t>
+      </w:r>
+      <w:r>
+        <w:t xml:space="preserve">. </w:t>
+      </w:r>
+      <w:commentRangeEnd w:id="44"/>
       <w:r>
         <w:rPr>
           <w:rStyle w:val="Refdecomentrio"/>
         </w:rPr>
-        <w:commentReference w:id="41"/>
+        <w:commentReference w:id="44"/>
+      </w:r>
+      <w:commentRangeEnd w:id="45"/>
+      <w:r>
+        <w:rPr>
+          <w:rStyle w:val="Refdecomentrio"/>
+        </w:rPr>
+        <w:commentReference w:id="45"/>
       </w:r>
       <w:r>
         <w:t>A linguagem R é um ambiente livre de desenvolvimento de software voltado a aplicações estatísticas.</w:t>
@@ -4363,7 +4383,6 @@
         <w:pStyle w:val="Ttulo2"/>
       </w:pPr>
       <w:r>
-        <w:lastRenderedPageBreak/>
         <w:t>DISCUSSÃO</w:t>
       </w:r>
     </w:p>
@@ -4552,8 +4571,8 @@
       <w:r>
         <w:br w:type="page"/>
       </w:r>
-      <w:bookmarkStart w:id="42" w:name="CONCLUSÕES"/>
-      <w:bookmarkEnd w:id="42"/>
+      <w:bookmarkStart w:id="46" w:name="CONCLUSÕES"/>
+      <w:bookmarkEnd w:id="46"/>
       <w:r>
         <w:lastRenderedPageBreak/>
         <w:t>FUNDAMENTAÇÃO TEÓRICA</w:t>
@@ -4577,19 +4596,19 @@
       <w:pPr>
         <w:ind w:firstLine="1134"/>
       </w:pPr>
-      <w:commentRangeStart w:id="43"/>
+      <w:commentRangeStart w:id="47"/>
       <w:r>
         <w:t>Esses tipos de dados representam um desafio porque as relações entre os dados são incertas</w:t>
       </w:r>
       <w:r>
         <w:t>, dificultando a sua compreensão.</w:t>
       </w:r>
-      <w:commentRangeEnd w:id="43"/>
+      <w:commentRangeEnd w:id="47"/>
       <w:r>
         <w:rPr>
           <w:rStyle w:val="Refdecomentrio"/>
         </w:rPr>
-        <w:commentReference w:id="43"/>
+        <w:commentReference w:id="47"/>
       </w:r>
     </w:p>
     <w:p>
@@ -4607,7 +4626,7 @@
       <w:pPr>
         <w:ind w:firstLine="1134"/>
       </w:pPr>
-      <w:commentRangeStart w:id="44"/>
+      <w:commentRangeStart w:id="48"/>
       <w:r>
         <w:t>A análise de dados tem por objetivo extrair tantas informações quanto for possível de dados, utilizando para tal técnicas lógicas e estatísticas para avaliar os dados.</w:t>
       </w:r>
@@ -4638,12 +4657,12 @@
       <w:r>
         <w:t xml:space="preserve"> pode ser definido como um conjunto de técnicas que analisam as variáveis dos mais diversos tipos de dados.</w:t>
       </w:r>
-      <w:commentRangeEnd w:id="44"/>
+      <w:commentRangeEnd w:id="48"/>
       <w:r>
         <w:rPr>
           <w:rStyle w:val="Refdecomentrio"/>
         </w:rPr>
-        <w:commentReference w:id="44"/>
+        <w:commentReference w:id="48"/>
       </w:r>
     </w:p>
     <w:p>
@@ -4692,16 +4711,16 @@
       <w:pPr>
         <w:ind w:firstLine="1134"/>
       </w:pPr>
-      <w:commentRangeStart w:id="45"/>
+      <w:commentRangeStart w:id="49"/>
       <w:r>
         <w:t>As variáveis categóricas podem ser classificadas como dicotômicas, nominais e ordinais.</w:t>
       </w:r>
-      <w:commentRangeEnd w:id="45"/>
+      <w:commentRangeEnd w:id="49"/>
       <w:r>
         <w:rPr>
           <w:rStyle w:val="Refdecomentrio"/>
         </w:rPr>
-        <w:commentReference w:id="45"/>
+        <w:commentReference w:id="49"/>
       </w:r>
     </w:p>
     <w:p>
@@ -4749,7 +4768,7 @@
       <w:pPr>
         <w:ind w:firstLine="1134"/>
       </w:pPr>
-      <w:commentRangeStart w:id="46"/>
+      <w:commentRangeStart w:id="50"/>
       <w:r>
         <w:t xml:space="preserve">De acordo com </w:t>
       </w:r>
@@ -4761,12 +4780,12 @@
       <w:r>
         <w:t xml:space="preserve">, </w:t>
       </w:r>
-      <w:commentRangeEnd w:id="46"/>
+      <w:commentRangeEnd w:id="50"/>
       <w:r>
         <w:rPr>
           <w:rStyle w:val="Refdecomentrio"/>
         </w:rPr>
-        <w:commentReference w:id="46"/>
+        <w:commentReference w:id="50"/>
       </w:r>
       <w:r>
         <w:t xml:space="preserve">criador do método, </w:t>
@@ -6541,7 +6560,7 @@
                 <w:szCs w:val="22"/>
               </w:rPr>
             </w:pPr>
-            <w:commentRangeStart w:id="47"/>
+            <w:commentRangeStart w:id="51"/>
             <w:r>
               <w:rPr>
                 <w:rFonts w:ascii="Calibri" w:hAnsi="Calibri" w:cs="Calibri"/>
@@ -6767,12 +6786,12 @@
               </w:rPr>
               <w:t>6</w:t>
             </w:r>
-            <w:commentRangeEnd w:id="47"/>
+            <w:commentRangeEnd w:id="51"/>
             <w:r>
               <w:rPr>
                 <w:rStyle w:val="Refdecomentrio"/>
               </w:rPr>
-              <w:commentReference w:id="47"/>
+              <w:commentReference w:id="51"/>
             </w:r>
           </w:p>
         </w:tc>
@@ -6854,16 +6873,16 @@
       <w:r>
         <w:t xml:space="preserve">Através do mapeamento, os </w:t>
       </w:r>
-      <w:commentRangeStart w:id="48"/>
+      <w:commentRangeStart w:id="52"/>
       <w:r>
         <w:t xml:space="preserve">indivíduos e estímulos </w:t>
       </w:r>
-      <w:commentRangeEnd w:id="48"/>
+      <w:commentRangeEnd w:id="52"/>
       <w:r>
         <w:rPr>
           <w:rStyle w:val="Refdecomentrio"/>
         </w:rPr>
-        <w:commentReference w:id="48"/>
+        <w:commentReference w:id="52"/>
       </w:r>
       <w:r>
         <w:t>contidos na tabela sob análise são representados como pontos no espaço-solução resultante.</w:t>
@@ -6909,7 +6928,7 @@
       <w:pPr>
         <w:ind w:firstLine="1134"/>
       </w:pPr>
-      <w:commentRangeStart w:id="49"/>
+      <w:commentRangeStart w:id="53"/>
       <w:r>
         <w:lastRenderedPageBreak/>
         <w:t xml:space="preserve">Embora os dados categóricos sejam bastante comuns nas ciências sociais e comportamentais, a técnica Dual </w:t>
@@ -6922,12 +6941,12 @@
       <w:r>
         <w:t xml:space="preserve"> ainda não é tão utilizada quanto poderia nessas áreas. </w:t>
       </w:r>
-      <w:commentRangeEnd w:id="49"/>
+      <w:commentRangeEnd w:id="53"/>
       <w:r>
         <w:rPr>
           <w:rStyle w:val="Refdecomentrio"/>
         </w:rPr>
-        <w:commentReference w:id="49"/>
+        <w:commentReference w:id="53"/>
       </w:r>
       <w:r>
         <w:t xml:space="preserve">Neste trabalho, iremos nos aprofundar nos dados de ordem de classificação e apresentar uma implementação de uma técnica de Dual </w:t>
@@ -7118,16 +7137,16 @@
       <w:r>
         <w:t xml:space="preserve"> são bastante complexos, isso faz com que as técnicas exijam um alto poder de processamento para serem utilizadas, </w:t>
       </w:r>
-      <w:commentRangeStart w:id="50"/>
+      <w:commentRangeStart w:id="54"/>
       <w:r>
         <w:t>o que acarreta em um alto valor a ser investido com equipamentos para a sua melhor utilização.</w:t>
       </w:r>
-      <w:commentRangeEnd w:id="50"/>
+      <w:commentRangeEnd w:id="54"/>
       <w:r>
         <w:rPr>
           <w:rStyle w:val="Refdecomentrio"/>
         </w:rPr>
-        <w:commentReference w:id="50"/>
+        <w:commentReference w:id="54"/>
       </w:r>
     </w:p>
     <w:p>
@@ -7145,16 +7164,16 @@
       <w:r>
         <w:t xml:space="preserve"> </w:t>
       </w:r>
-      <w:commentRangeStart w:id="51"/>
+      <w:commentRangeStart w:id="55"/>
       <w:r>
         <w:t xml:space="preserve">altamente </w:t>
       </w:r>
-      <w:commentRangeEnd w:id="51"/>
+      <w:commentRangeEnd w:id="55"/>
       <w:r>
         <w:rPr>
           <w:rStyle w:val="Refdecomentrio"/>
         </w:rPr>
-        <w:commentReference w:id="51"/>
+        <w:commentReference w:id="55"/>
       </w:r>
       <w:r>
         <w:t xml:space="preserve">paralela afim de minimizar os problemas de desempenho da implementação tradicional do Dual </w:t>
@@ -7217,16 +7236,16 @@
       <w:pPr>
         <w:ind w:firstLine="1134"/>
       </w:pPr>
-      <w:commentRangeStart w:id="52"/>
+      <w:commentRangeStart w:id="56"/>
       <w:r>
         <w:t>GPU é o nome dado a um microprocessador especializado em processar gráficos.</w:t>
       </w:r>
-      <w:commentRangeEnd w:id="52"/>
+      <w:commentRangeEnd w:id="56"/>
       <w:r>
         <w:rPr>
           <w:rStyle w:val="Refdecomentrio"/>
         </w:rPr>
-        <w:commentReference w:id="52"/>
+        <w:commentReference w:id="56"/>
       </w:r>
       <w:r>
         <w:t xml:space="preserve"> Devido a sua arquitetura altamente paralela, </w:t>
@@ -7241,7 +7260,7 @@
       </w:r>
     </w:p>
     <w:p>
-      <w:commentRangeStart w:id="53"/>
+      <w:commentRangeStart w:id="57"/>
       <w:r>
         <w:tab/>
       </w:r>
@@ -7296,12 +7315,12 @@
       <w:r>
         <w:t xml:space="preserve"> tenham um desempenho muito superior em tarefas paralelizáveis.</w:t>
       </w:r>
-      <w:commentRangeEnd w:id="53"/>
+      <w:commentRangeEnd w:id="57"/>
       <w:r>
         <w:rPr>
           <w:rStyle w:val="Refdecomentrio"/>
         </w:rPr>
-        <w:commentReference w:id="53"/>
+        <w:commentReference w:id="57"/>
       </w:r>
     </w:p>
     <w:p/>
@@ -7415,7 +7434,7 @@
       <w:r>
         <w:tab/>
       </w:r>
-      <w:commentRangeStart w:id="54"/>
+      <w:commentRangeStart w:id="58"/>
       <w:r>
         <w:t xml:space="preserve">A plataforma </w:t>
       </w:r>
@@ -7430,12 +7449,12 @@
       <w:r>
         <w:t xml:space="preserve"> As aplicações escritas dessa forma executam as suas partes sequenciais na CPU e através de chamadas específicas, executam as partes paralelizáveis na GPU, poupando a CPU desta carga de trabalho e acelerando a execução da aplicação devido ao nível de paralelização da GPU.</w:t>
       </w:r>
-      <w:commentRangeEnd w:id="54"/>
+      <w:commentRangeEnd w:id="58"/>
       <w:r>
         <w:rPr>
           <w:rStyle w:val="Refdecomentrio"/>
         </w:rPr>
-        <w:commentReference w:id="54"/>
+        <w:commentReference w:id="58"/>
       </w:r>
     </w:p>
     <w:p>
@@ -7482,21 +7501,21 @@
       <w:r>
         <w:t xml:space="preserve">, além da instalação </w:t>
       </w:r>
-      <w:commentRangeStart w:id="55"/>
+      <w:commentRangeStart w:id="59"/>
       <w:r>
         <w:t>do SDK da plataforma</w:t>
       </w:r>
-      <w:commentRangeEnd w:id="55"/>
+      <w:commentRangeEnd w:id="59"/>
       <w:r>
         <w:rPr>
           <w:rStyle w:val="Refdecomentrio"/>
         </w:rPr>
-        <w:commentReference w:id="55"/>
+        <w:commentReference w:id="59"/>
       </w:r>
       <w:r>
         <w:t xml:space="preserve">, chamado </w:t>
       </w:r>
-      <w:commentRangeStart w:id="56"/>
+      <w:commentRangeStart w:id="60"/>
       <w:proofErr w:type="spellStart"/>
       <w:r>
         <w:t>Cuda</w:t>
@@ -7505,26 +7524,26 @@
       <w:r>
         <w:t xml:space="preserve"> Toolkit</w:t>
       </w:r>
-      <w:commentRangeEnd w:id="56"/>
+      <w:commentRangeEnd w:id="60"/>
       <w:r>
         <w:rPr>
           <w:rStyle w:val="Refdecomentrio"/>
         </w:rPr>
-        <w:commentReference w:id="56"/>
+        <w:commentReference w:id="60"/>
       </w:r>
       <w:r>
         <w:t xml:space="preserve">, que acompanha o driver de vídeo, o </w:t>
       </w:r>
-      <w:commentRangeStart w:id="57"/>
+      <w:commentRangeStart w:id="61"/>
       <w:r>
         <w:t>compilador NVCC</w:t>
       </w:r>
-      <w:commentRangeEnd w:id="57"/>
+      <w:commentRangeEnd w:id="61"/>
       <w:r>
         <w:rPr>
           <w:rStyle w:val="Refdecomentrio"/>
         </w:rPr>
-        <w:commentReference w:id="57"/>
+        <w:commentReference w:id="61"/>
       </w:r>
       <w:r>
         <w:t>, além de diversas bibliotecas integradas de forma a facilitar o desenvolvimento.</w:t>
@@ -7554,7 +7573,7 @@
         </w:rPr>
         <w:t xml:space="preserve">O </w:t>
       </w:r>
-      <w:commentRangeStart w:id="58"/>
+      <w:commentRangeStart w:id="62"/>
       <w:proofErr w:type="spellStart"/>
       <w:r>
         <w:rPr>
@@ -7569,12 +7588,12 @@
         </w:rPr>
         <w:t xml:space="preserve"> </w:t>
       </w:r>
-      <w:commentRangeEnd w:id="58"/>
+      <w:commentRangeEnd w:id="62"/>
       <w:r>
         <w:rPr>
           <w:rStyle w:val="Refdecomentrio"/>
         </w:rPr>
-        <w:commentReference w:id="58"/>
+        <w:commentReference w:id="62"/>
       </w:r>
       <w:r>
         <w:rPr>
@@ -7645,7 +7664,7 @@
         </w:rPr>
         <w:t xml:space="preserve"> </w:t>
       </w:r>
-      <w:commentRangeStart w:id="59"/>
+      <w:commentRangeStart w:id="63"/>
       <w:proofErr w:type="spellStart"/>
       <w:r>
         <w:rPr>
@@ -7653,13 +7672,13 @@
         </w:rPr>
         <w:t>Cusp</w:t>
       </w:r>
-      <w:commentRangeEnd w:id="59"/>
+      <w:commentRangeEnd w:id="63"/>
       <w:proofErr w:type="spellEnd"/>
       <w:r>
         <w:rPr>
           <w:rStyle w:val="Refdecomentrio"/>
         </w:rPr>
-        <w:commentReference w:id="59"/>
+        <w:commentReference w:id="63"/>
       </w:r>
       <w:r>
         <w:rPr>
@@ -7741,32 +7760,24 @@
         <w:rPr>
           <w:color w:val="000000" w:themeColor="text1"/>
         </w:rPr>
-        <w:t>funções que p</w:t>
-      </w:r>
-      <w:bookmarkStart w:id="60" w:name="_GoBack"/>
-      <w:bookmarkEnd w:id="60"/>
+        <w:t xml:space="preserve">funções que permitem ainda mais a simplificação do código, produzindo aplicações de alto desempenho com um código simples </w:t>
+      </w:r>
       <w:r>
         <w:rPr>
           <w:color w:val="000000" w:themeColor="text1"/>
         </w:rPr>
-        <w:t xml:space="preserve">ermitem ainda mais a simplificação do código, produzindo aplicações de alto desempenho com um código simples </w:t>
+        <w:t xml:space="preserve">e </w:t>
       </w:r>
       <w:r>
         <w:rPr>
           <w:color w:val="000000" w:themeColor="text1"/>
         </w:rPr>
-        <w:t xml:space="preserve">e </w:t>
+        <w:t>de fácil compreensão e manutenção</w:t>
       </w:r>
       <w:r>
         <w:rPr>
           <w:color w:val="000000" w:themeColor="text1"/>
         </w:rPr>
-        <w:t>de fácil compreensão e manutenção</w:t>
-      </w:r>
-      <w:r>
-        <w:rPr>
-          <w:color w:val="000000" w:themeColor="text1"/>
-        </w:rPr>
         <w:t>.</w:t>
       </w:r>
     </w:p>
@@ -7779,18 +7790,17 @@
     </w:p>
     <w:p>
       <w:pPr>
-        <w:pStyle w:val="REFERNCIABIBLIOGRFICA"/>
-        <w:spacing w:before="100" w:beforeAutospacing="1" w:after="100" w:afterAutospacing="1"/>
-        <w:jc w:val="both"/>
-      </w:pPr>
-      <w:bookmarkStart w:id="61" w:name="_Toc378694374"/>
-      <w:r>
+        <w:pStyle w:val="Ttulo1"/>
+      </w:pPr>
+      <w:bookmarkStart w:id="64" w:name="_Toc378694374"/>
+      <w:r>
+        <w:lastRenderedPageBreak/>
         <w:t xml:space="preserve">CONCLUSÕES </w:t>
       </w:r>
       <w:r>
         <w:t>E TRABALHOS FUTUROS</w:t>
       </w:r>
-      <w:bookmarkEnd w:id="61"/>
+      <w:bookmarkEnd w:id="64"/>
     </w:p>
     <w:p>
       <w:pPr>
@@ -7805,7 +7815,6 @@
         <w:ind w:firstLine="1077"/>
       </w:pPr>
       <w:r>
-        <w:lastRenderedPageBreak/>
         <w:t>Neste capítulo devem ser colocadas as conclusões que o aluno obteve durante a elaboração do trabalho, bem como o que pretende após sua conclusão (especialização, mestrado, aplicar os conhecimentos</w:t>
       </w:r>
       <w:r>
@@ -7817,171 +7826,37 @@
     </w:p>
     <w:p>
       <w:pPr>
-        <w:pStyle w:val="REFERNCIABIBLIOGRFICA"/>
-        <w:jc w:val="left"/>
+        <w:pStyle w:val="Ttulo1"/>
       </w:pPr>
       <w:r>
         <w:br w:type="page"/>
       </w:r>
-      <w:bookmarkStart w:id="62" w:name="REFERENCIASBIBLIOGRÁFICAS"/>
-      <w:bookmarkStart w:id="63" w:name="_Toc378694375"/>
-      <w:bookmarkEnd w:id="62"/>
+      <w:bookmarkStart w:id="65" w:name="REFERENCIASBIBLIOGRÁFICAS"/>
+      <w:bookmarkStart w:id="66" w:name="_Toc378694375"/>
+      <w:bookmarkEnd w:id="65"/>
       <w:r>
         <w:lastRenderedPageBreak/>
         <w:t>REFERÊNCIAS BIBLIOGRÁFICAS</w:t>
       </w:r>
-      <w:bookmarkEnd w:id="63"/>
-    </w:p>
-    <w:p>
-      <w:pPr>
-        <w:rPr>
-          <w:sz w:val="32"/>
-          <w:szCs w:val="32"/>
-        </w:rPr>
-      </w:pPr>
-      <w:r>
-        <w:rPr>
-          <w:b/>
+      <w:bookmarkEnd w:id="66"/>
+    </w:p>
+    <w:p>
+      <w:pPr>
+        <w:pStyle w:val="Bibliografia"/>
+        <w:rPr>
           <w:noProof/>
-          <w:sz w:val="32"/>
-          <w:szCs w:val="32"/>
-        </w:rPr>
-        <mc:AlternateContent>
-          <mc:Choice Requires="wps">
-            <w:drawing>
-              <wp:anchor distT="0" distB="0" distL="114300" distR="114300" simplePos="0" relativeHeight="251657728" behindDoc="0" locked="0" layoutInCell="1" allowOverlap="1" wp14:anchorId="2A84EF87" wp14:editId="48E5E27D">
-                <wp:simplePos x="0" y="0"/>
-                <wp:positionH relativeFrom="column">
-                  <wp:posOffset>0</wp:posOffset>
-                </wp:positionH>
-                <wp:positionV relativeFrom="paragraph">
-                  <wp:posOffset>-2190115</wp:posOffset>
-                </wp:positionV>
-                <wp:extent cx="5715000" cy="571500"/>
-                <wp:effectExtent l="0" t="0" r="0" b="0"/>
-                <wp:wrapNone/>
-                <wp:docPr id="3" name="Text Box 118"/>
-                <wp:cNvGraphicFramePr>
-                  <a:graphicFrameLocks xmlns:a="http://schemas.openxmlformats.org/drawingml/2006/main"/>
-                </wp:cNvGraphicFramePr>
-                <a:graphic xmlns:a="http://schemas.openxmlformats.org/drawingml/2006/main">
-                  <a:graphicData uri="http://schemas.microsoft.com/office/word/2010/wordprocessingShape">
-                    <wps:wsp>
-                      <wps:cNvSpPr txBox="1">
-                        <a:spLocks noChangeArrowheads="1"/>
-                      </wps:cNvSpPr>
-                      <wps:spPr bwMode="auto">
-                        <a:xfrm>
-                          <a:off x="0" y="0"/>
-                          <a:ext cx="5715000" cy="571500"/>
-                        </a:xfrm>
-                        <a:prstGeom prst="rect">
-                          <a:avLst/>
-                        </a:prstGeom>
-                        <a:solidFill>
-                          <a:srgbClr val="FFFF00"/>
-                        </a:solidFill>
-                        <a:ln w="9525">
-                          <a:solidFill>
-                            <a:srgbClr val="000000"/>
-                          </a:solidFill>
-                          <a:miter lim="800000"/>
-                          <a:headEnd/>
-                          <a:tailEnd/>
-                        </a:ln>
-                      </wps:spPr>
-                      <wps:txbx>
-                        <w:txbxContent>
-                          <w:p>
-                            <w:pPr>
-                              <w:rPr>
-                                <w:rFonts w:cs="Arial"/>
-                              </w:rPr>
-                            </w:pPr>
-                            <w:r>
-                              <w:rPr>
-                                <w:rFonts w:cs="Arial"/>
-                              </w:rPr>
-                              <w:t>Neste momento, você começa a elaborar em índice analítico todas as referências que usaram-se para fazer o trabalho monográfico.</w:t>
-                            </w:r>
-                          </w:p>
-                        </w:txbxContent>
-                      </wps:txbx>
-                      <wps:bodyPr rot="0" vert="horz" wrap="square" lIns="91440" tIns="45720" rIns="91440" bIns="45720" anchor="t" anchorCtr="0" upright="1">
-                        <a:noAutofit/>
-                      </wps:bodyPr>
-                    </wps:wsp>
-                  </a:graphicData>
-                </a:graphic>
-                <wp14:sizeRelH relativeFrom="page">
-                  <wp14:pctWidth>0</wp14:pctWidth>
-                </wp14:sizeRelH>
-                <wp14:sizeRelV relativeFrom="page">
-                  <wp14:pctHeight>0</wp14:pctHeight>
-                </wp14:sizeRelV>
-              </wp:anchor>
-            </w:drawing>
-          </mc:Choice>
-          <mc:Fallback>
-            <w:pict>
-              <v:shapetype w14:anchorId="2A84EF87" id="_x0000_t202" coordsize="21600,21600" o:spt="202" path="m,l,21600r21600,l21600,xe">
-                <v:stroke joinstyle="miter"/>
-                <v:path gradientshapeok="t" o:connecttype="rect"/>
-              </v:shapetype>
-              <v:shape id="Text Box 118" o:spid="_x0000_s1026" type="#_x0000_t202" style="position:absolute;left:0;text-align:left;margin-left:0;margin-top:-172.45pt;width:450pt;height:45pt;z-index:251657728;visibility:visible;mso-wrap-style:square;mso-width-percent:0;mso-height-percent:0;mso-wrap-distance-left:9pt;mso-wrap-distance-top:0;mso-wrap-distance-right:9pt;mso-wrap-distance-bottom:0;mso-position-horizontal:absolute;mso-position-horizontal-relative:text;mso-position-vertical:absolute;mso-position-vertical-relative:text;mso-width-percent:0;mso-height-percent:0;mso-width-relative:page;mso-height-relative:page;v-text-anchor:top" o:gfxdata="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" fillcolor="yellow">
-                <v:textbox>
-                  <w:txbxContent>
-                    <w:p>
-                      <w:pPr>
-                        <w:rPr>
-                          <w:rFonts w:cs="Arial"/>
-                        </w:rPr>
-                      </w:pPr>
-                      <w:r>
-                        <w:rPr>
-                          <w:rFonts w:cs="Arial"/>
-                        </w:rPr>
-                        <w:t>Neste momento, você começa a elaborar em índice analítico todas as referências que usaram-se para fazer o trabalho monográfico.</w:t>
-                      </w:r>
-                    </w:p>
-                  </w:txbxContent>
-                </v:textbox>
-              </v:shape>
-            </w:pict>
-          </mc:Fallback>
-        </mc:AlternateContent>
-      </w:r>
-      <w:r>
-        <w:rPr>
-          <w:sz w:val="32"/>
-          <w:szCs w:val="32"/>
-        </w:rPr>
-        <w:t xml:space="preserve">Aqui vale a dica da utilização da forma automática no </w:t>
-      </w:r>
-      <w:proofErr w:type="spellStart"/>
-      <w:r>
-        <w:rPr>
-          <w:sz w:val="32"/>
-          <w:szCs w:val="32"/>
-        </w:rPr>
-        <w:t>MSWord</w:t>
-      </w:r>
-      <w:proofErr w:type="spellEnd"/>
-      <w:r>
-        <w:rPr>
-          <w:sz w:val="32"/>
-          <w:szCs w:val="32"/>
-        </w:rPr>
-        <w:t xml:space="preserve"> ou no LibreOffice:</w:t>
-      </w:r>
-    </w:p>
-    <w:p>
-      <w:pPr>
-        <w:rPr>
-          <w:sz w:val="32"/>
-          <w:szCs w:val="32"/>
-        </w:rPr>
-      </w:pPr>
+          <w:szCs w:val="24"/>
+        </w:rPr>
+      </w:pPr>
+      <w:r>
+        <w:fldChar w:fldCharType="begin"/>
+      </w:r>
+      <w:r>
+        <w:instrText xml:space="preserve"> BIBLIOGRAPHY  \l 1046 </w:instrText>
+      </w:r>
+      <w:r>
+        <w:fldChar w:fldCharType="separate"/>
+      </w:r>
     </w:p>
     <w:p>
       <w:pPr>
@@ -7992,42 +7867,44 @@
         </w:numPr>
       </w:pPr>
       <w:r>
-        <w:t xml:space="preserve">CARDOSO, </w:t>
-      </w:r>
-      <w:proofErr w:type="spellStart"/>
-      <w:r>
-        <w:t>Alcionê</w:t>
-      </w:r>
-      <w:proofErr w:type="spellEnd"/>
-      <w:r>
-        <w:t xml:space="preserve"> Damásio. </w:t>
-      </w:r>
-      <w:r>
-        <w:rPr>
-          <w:b/>
-          <w:bCs/>
-        </w:rPr>
-        <w:t>Vantagens e Desvantagens na Forma de Escolha de Diretor de Escola na Rede Pública Estadual de Santa Catarina</w:t>
-      </w:r>
-      <w:r>
-        <w:t xml:space="preserve">, 2002. Dissertação (Mestrado em Gestão Institucional) – Curso de </w:t>
-      </w:r>
-      <w:proofErr w:type="gramStart"/>
-      <w:r>
-        <w:t>Pós Graduação</w:t>
-      </w:r>
-      <w:proofErr w:type="gramEnd"/>
-      <w:r>
-        <w:t xml:space="preserve"> em Educação, </w:t>
-      </w:r>
-      <w:proofErr w:type="spellStart"/>
-      <w:r>
-        <w:t>UnC</w:t>
-      </w:r>
-      <w:proofErr w:type="spellEnd"/>
-      <w:r>
-        <w:t>-UNICAMP, Caçador, SC.</w:t>
-      </w:r>
+        <w:fldChar w:fldCharType="end"/>
+      </w:r>
+      <w:r>
+        <w:rPr>
+          <w:i/>
+          <w:iCs/>
+          <w:noProof/>
+        </w:rPr>
+        <w:t xml:space="preserve"> </w:t>
+      </w:r>
+      <w:bookmarkStart w:id="67" w:name="_Ref18759217"/>
+      <w:r>
+        <w:rPr>
+          <w:i/>
+          <w:iCs/>
+          <w:noProof/>
+        </w:rPr>
+        <w:t>CRAN</w:t>
+      </w:r>
+      <w:r>
+        <w:rPr>
+          <w:noProof/>
+        </w:rPr>
+        <w:t xml:space="preserve">. (s.d.). Fonte: The Comprehensive R Archive Network: </w:t>
+      </w:r>
+      <w:hyperlink r:id="rId13" w:history="1">
+        <w:r>
+          <w:rPr>
+            <w:rStyle w:val="Hyperlink"/>
+            <w:noProof/>
+          </w:rPr>
+          <w:t>https://cran.r-project.org/</w:t>
+        </w:r>
+      </w:hyperlink>
+      <w:r>
+        <w:t>.</w:t>
+      </w:r>
+      <w:bookmarkEnd w:id="67"/>
     </w:p>
     <w:p>
       <w:pPr>
@@ -8038,42 +7915,22 @@
         </w:numPr>
       </w:pPr>
       <w:r>
-        <w:t xml:space="preserve">SOUZA, Celso de Oliveira. </w:t>
-      </w:r>
-      <w:r>
         <w:rPr>
           <w:b/>
-          <w:bCs/>
-        </w:rPr>
-        <w:t>Histórico da Fundação Educacional Barriga Verde.</w:t>
-      </w:r>
-      <w:r>
-        <w:t xml:space="preserve"> &lt;http://www.febave.org.br/historico.htm&gt; Acesso em 25 abr. 2004.</w:t>
-      </w:r>
-    </w:p>
-    <w:p>
-      <w:pPr>
-        <w:pStyle w:val="ANEXOS"/>
-        <w:jc w:val="both"/>
-      </w:pPr>
-      <w:bookmarkStart w:id="64" w:name="ANEXOS"/>
-      <w:bookmarkEnd w:id="64"/>
-      <w:r>
-        <w:rPr>
-          <w:b w:val="0"/>
-          <w:sz w:val="24"/>
-          <w:szCs w:val="20"/>
-        </w:rPr>
+        </w:rPr>
+        <w:t xml:space="preserve"> </w:t>
+      </w:r>
+      <w:r>
         <w:br w:type="page"/>
       </w:r>
-      <w:bookmarkStart w:id="65" w:name="_Toc101326847"/>
-      <w:bookmarkStart w:id="66" w:name="_Toc378694376"/>
+      <w:bookmarkStart w:id="68" w:name="_Toc101326847"/>
+      <w:bookmarkStart w:id="69" w:name="_Toc378694376"/>
       <w:r>
         <w:lastRenderedPageBreak/>
         <w:t>ANEXOS</w:t>
       </w:r>
-      <w:bookmarkEnd w:id="65"/>
-      <w:bookmarkEnd w:id="66"/>
+      <w:bookmarkEnd w:id="68"/>
+      <w:bookmarkEnd w:id="69"/>
     </w:p>
     <w:p>
       <w:pPr>
@@ -8168,7 +8025,7 @@
     </w:p>
     <w:p/>
     <w:sectPr>
-      <w:headerReference w:type="default" r:id="rId12"/>
+      <w:headerReference w:type="default" r:id="rId14"/>
       <w:type w:val="oddPage"/>
       <w:pgSz w:w="11907" w:h="16840" w:code="9"/>
       <w:pgMar w:top="1701" w:right="1134" w:bottom="1531" w:left="1701" w:header="907" w:footer="1701" w:gutter="0"/>
@@ -8180,7 +8037,7 @@
 
 <file path=word/comments.xml><?xml version="1.0" encoding="utf-8"?>
 <w:comments xmlns:wpc="http://schemas.microsoft.com/office/word/2010/wordprocessingCanvas" xmlns:cx="http://schemas.microsoft.com/office/drawing/2014/chartex" xmlns:cx1="http://schemas.microsoft.com/office/drawing/2015/9/8/chartex" xmlns:cx2="http://schemas.microsoft.com/office/drawing/2015/10/21/chartex" xmlns:cx3="http://schemas.microsoft.com/office/drawing/2016/5/9/chartex" xmlns:cx4="http://schemas.microsoft.com/office/drawing/2016/5/10/chartex" xmlns:cx5="http://schemas.microsoft.com/office/drawing/2016/5/11/chartex" xmlns:cx6="http://schemas.microsoft.com/office/drawing/2016/5/12/chartex" xmlns:cx7="http://schemas.microsoft.com/office/drawing/2016/5/13/chartex" xmlns:cx8="http://schemas.microsoft.com/office/drawing/2016/5/14/chartex" xmlns:mc="http://schemas.openxmlformats.org/markup-compatibility/2006" xmlns:aink="http://schemas.microsoft.com/office/drawing/2016/ink" xmlns:am3d="http://schemas.microsoft.com/office/drawing/2017/model3d" xmlns:o="urn:schemas-microsoft-com:office:office" xmlns:r="http://schemas.openxmlformats.org/officeDocument/2006/relationships" xmlns:m="http://schemas.openxmlformats.org/officeDocument/2006/math" xmlns:v="urn:schemas-microsoft-com:vml" xmlns:wp14="http://schemas.microsoft.com/office/word/2010/wordprocessingDrawing" xmlns:wp="http://schemas.openxmlformats.org/drawingml/2006/wordprocessingDrawing" xmlns:w10="urn:schemas-microsoft-com:office:word" xmlns:w="http://schemas.openxmlformats.org/wordprocessingml/2006/main" xmlns:w14="http://schemas.microsoft.com/office/word/2010/wordml" xmlns:w15="http://schemas.microsoft.com/office/word/2012/wordml" xmlns:w16cid="http://schemas.microsoft.com/office/word/2016/wordml/cid" xmlns:w16se="http://schemas.microsoft.com/office/word/2015/wordml/symex" xmlns:wpg="http://schemas.microsoft.com/office/word/2010/wordprocessingGroup" xmlns:wpi="http://schemas.microsoft.com/office/word/2010/wordprocessingInk" xmlns:wne="http://schemas.microsoft.com/office/word/2006/wordml" xmlns:wps="http://schemas.microsoft.com/office/word/2010/wordprocessingShape" mc:Ignorable="w14 w15 w16se w16cid wp14">
-  <w:comment w:id="3" w:author="altobelli" w:date="2019-08-14T11:02:00Z" w:initials="a">
+  <w:comment w:id="4" w:author="altobelli" w:date="2019-08-14T11:02:00Z" w:initials="a">
     <w:p>
       <w:pPr>
         <w:pStyle w:val="Textodecomentrio"/>
@@ -8220,7 +8077,7 @@
       </w:r>
     </w:p>
   </w:comment>
-  <w:comment w:id="4" w:author="altobelli" w:date="2019-08-14T11:04:00Z" w:initials="a">
+  <w:comment w:id="5" w:author="altobelli" w:date="2019-08-14T11:04:00Z" w:initials="a">
     <w:p>
       <w:pPr>
         <w:pStyle w:val="Textodecomentrio"/>
@@ -8236,7 +8093,7 @@
       </w:r>
     </w:p>
   </w:comment>
-  <w:comment w:id="5" w:author="altobelli" w:date="2019-08-15T17:12:00Z" w:initials="a">
+  <w:comment w:id="6" w:author="altobelli" w:date="2019-08-15T17:12:00Z" w:initials="a">
     <w:p>
       <w:pPr>
         <w:pStyle w:val="Textodecomentrio"/>
@@ -8255,22 +8112,6 @@
       <w:pPr>
         <w:pStyle w:val="Textodecomentrio"/>
       </w:pPr>
-    </w:p>
-  </w:comment>
-  <w:comment w:id="6" w:author="altobelli" w:date="2019-08-14T11:05:00Z" w:initials="a">
-    <w:p>
-      <w:pPr>
-        <w:pStyle w:val="Textodecomentrio"/>
-      </w:pPr>
-      <w:r>
-        <w:rPr>
-          <w:rStyle w:val="Refdecomentrio"/>
-        </w:rPr>
-        <w:annotationRef/>
-      </w:r>
-      <w:r>
-        <w:t>Senti falta de uma conclusão do tipo mostramos que nossa implementação superou o sequencial em tantas vezes. Mas isso, a gente só vai ter quando terminar os experimentos.</w:t>
-      </w:r>
     </w:p>
   </w:comment>
   <w:comment w:id="7" w:author="altobelli" w:date="2019-08-14T11:05:00Z" w:initials="a">
@@ -8285,6 +8126,22 @@
         <w:annotationRef/>
       </w:r>
       <w:r>
+        <w:t>Senti falta de uma conclusão do tipo mostramos que nossa implementação superou o sequencial em tantas vezes. Mas isso, a gente só vai ter quando terminar os experimentos.</w:t>
+      </w:r>
+    </w:p>
+  </w:comment>
+  <w:comment w:id="8" w:author="altobelli" w:date="2019-08-14T11:05:00Z" w:initials="a">
+    <w:p>
+      <w:pPr>
+        <w:pStyle w:val="Textodecomentrio"/>
+      </w:pPr>
+      <w:r>
+        <w:rPr>
+          <w:rStyle w:val="Refdecomentrio"/>
+        </w:rPr>
+        <w:annotationRef/>
+      </w:r>
+      <w:r>
         <w:t>Não entra isso no resumo. Retira</w:t>
       </w:r>
     </w:p>
@@ -8294,7 +8151,7 @@
       </w:pPr>
     </w:p>
   </w:comment>
-  <w:comment w:id="10" w:author="altobelli" w:date="2019-08-14T11:06:00Z" w:initials="a">
+  <w:comment w:id="11" w:author="altobelli" w:date="2019-08-14T11:06:00Z" w:initials="a">
     <w:p>
       <w:pPr>
         <w:pStyle w:val="Textodecomentrio"/>
@@ -8310,7 +8167,7 @@
       </w:r>
     </w:p>
   </w:comment>
-  <w:comment w:id="23" w:author="altobelli" w:date="2019-08-14T11:06:00Z" w:initials="a">
+  <w:comment w:id="24" w:author="altobelli" w:date="2019-08-14T11:06:00Z" w:initials="a">
     <w:p>
       <w:pPr>
         <w:pStyle w:val="Textodecomentrio"/>
@@ -8326,7 +8183,7 @@
       </w:r>
     </w:p>
   </w:comment>
-  <w:comment w:id="24" w:author="altobelli" w:date="2019-08-14T11:07:00Z" w:initials="a">
+  <w:comment w:id="25" w:author="altobelli" w:date="2019-08-14T11:07:00Z" w:initials="a">
     <w:p>
       <w:pPr>
         <w:pStyle w:val="Textodecomentrio"/>
@@ -8342,7 +8199,7 @@
       </w:r>
     </w:p>
   </w:comment>
-  <w:comment w:id="29" w:author="altobelli" w:date="2019-08-15T17:16:00Z" w:initials="a">
+  <w:comment w:id="30" w:author="altobelli" w:date="2019-08-15T17:16:00Z" w:initials="a">
     <w:p>
       <w:pPr>
         <w:pStyle w:val="Textodecomentrio"/>
@@ -8369,22 +8226,6 @@
       <w:pPr>
         <w:pStyle w:val="Textodecomentrio"/>
       </w:pPr>
-    </w:p>
-  </w:comment>
-  <w:comment w:id="30" w:author="altobelli" w:date="2019-08-15T17:17:00Z" w:initials="a">
-    <w:p>
-      <w:pPr>
-        <w:pStyle w:val="Textodecomentrio"/>
-      </w:pPr>
-      <w:r>
-        <w:rPr>
-          <w:rStyle w:val="Refdecomentrio"/>
-        </w:rPr>
-        <w:annotationRef/>
-      </w:r>
-      <w:r>
-        <w:t>Quem disse isso, referência.</w:t>
-      </w:r>
     </w:p>
   </w:comment>
   <w:comment w:id="31" w:author="altobelli" w:date="2019-08-15T17:17:00Z" w:initials="a">
@@ -8399,23 +8240,23 @@
         <w:annotationRef/>
       </w:r>
       <w:r>
+        <w:t>Quem disse isso, referência.</w:t>
+      </w:r>
+    </w:p>
+  </w:comment>
+  <w:comment w:id="32" w:author="altobelli" w:date="2019-08-15T17:17:00Z" w:initials="a">
+    <w:p>
+      <w:pPr>
+        <w:pStyle w:val="Textodecomentrio"/>
+      </w:pPr>
+      <w:r>
+        <w:rPr>
+          <w:rStyle w:val="Refdecomentrio"/>
+        </w:rPr>
+        <w:annotationRef/>
+      </w:r>
+      <w:r>
         <w:t>referência</w:t>
-      </w:r>
-    </w:p>
-  </w:comment>
-  <w:comment w:id="32" w:author="altobelli" w:date="2019-08-15T17:18:00Z" w:initials="a">
-    <w:p>
-      <w:pPr>
-        <w:pStyle w:val="Textodecomentrio"/>
-      </w:pPr>
-      <w:r>
-        <w:rPr>
-          <w:rStyle w:val="Refdecomentrio"/>
-        </w:rPr>
-        <w:annotationRef/>
-      </w:r>
-      <w:r>
-        <w:t>como ele faz isso? Explica por alto. A ideia dos pontos</w:t>
       </w:r>
     </w:p>
   </w:comment>
@@ -8431,11 +8272,27 @@
         <w:annotationRef/>
       </w:r>
       <w:r>
+        <w:t>como ele faz isso? Explica por alto. A ideia dos pontos</w:t>
+      </w:r>
+    </w:p>
+  </w:comment>
+  <w:comment w:id="34" w:author="altobelli" w:date="2019-08-15T17:18:00Z" w:initials="a">
+    <w:p>
+      <w:pPr>
+        <w:pStyle w:val="Textodecomentrio"/>
+      </w:pPr>
+      <w:r>
+        <w:rPr>
+          <w:rStyle w:val="Refdecomentrio"/>
+        </w:rPr>
+        <w:annotationRef/>
+      </w:r>
+      <w:r>
         <w:t>cita elas, cada referência</w:t>
       </w:r>
     </w:p>
   </w:comment>
-  <w:comment w:id="34" w:author="altobelli" w:date="2019-08-15T17:19:00Z" w:initials="a">
+  <w:comment w:id="35" w:author="altobelli" w:date="2019-08-15T17:19:00Z" w:initials="a">
     <w:p>
       <w:pPr>
         <w:pStyle w:val="Textodecomentrio"/>
@@ -8451,7 +8308,7 @@
       </w:r>
     </w:p>
   </w:comment>
-  <w:comment w:id="39" w:author="altobelli" w:date="2019-08-15T17:29:00Z" w:initials="a">
+  <w:comment w:id="40" w:author="altobelli" w:date="2019-08-15T17:29:00Z" w:initials="a">
     <w:p>
       <w:pPr>
         <w:pStyle w:val="Textodecomentrio"/>
@@ -8467,7 +8324,7 @@
       </w:r>
     </w:p>
   </w:comment>
-  <w:comment w:id="40" w:author="altobelli" w:date="2019-08-15T17:30:00Z" w:initials="a">
+  <w:comment w:id="41" w:author="Leonardo Santana Vieira" w:date="2019-09-07T14:46:00Z" w:initials="LSV">
     <w:p>
       <w:pPr>
         <w:pStyle w:val="Textodecomentrio"/>
@@ -8478,6 +8335,22 @@
         </w:rPr>
         <w:annotationRef/>
       </w:r>
+      <w:r>
+        <w:t>Falei.</w:t>
+      </w:r>
+    </w:p>
+  </w:comment>
+  <w:comment w:id="42" w:author="altobelli" w:date="2019-08-15T17:30:00Z" w:initials="a">
+    <w:p>
+      <w:pPr>
+        <w:pStyle w:val="Textodecomentrio"/>
+      </w:pPr>
+      <w:r>
+        <w:rPr>
+          <w:rStyle w:val="Refdecomentrio"/>
+        </w:rPr>
+        <w:annotationRef/>
+      </w:r>
       <w:proofErr w:type="spellStart"/>
       <w:r>
         <w:t>vc</w:t>
@@ -8488,7 +8361,7 @@
       </w:r>
     </w:p>
   </w:comment>
-  <w:comment w:id="41" w:author="altobelli" w:date="2019-08-15T17:30:00Z" w:initials="a">
+  <w:comment w:id="43" w:author="Leonardo Santana Vieira" w:date="2019-09-07T14:37:00Z" w:initials="LSV">
     <w:p>
       <w:pPr>
         <w:pStyle w:val="Textodecomentrio"/>
@@ -8500,11 +8373,27 @@
         <w:annotationRef/>
       </w:r>
       <w:r>
+        <w:t>Como o objeto é descrever a solução, alterei o texto de forma a não mais fazer referência a outras soluções.</w:t>
+      </w:r>
+    </w:p>
+  </w:comment>
+  <w:comment w:id="44" w:author="altobelli" w:date="2019-08-15T17:30:00Z" w:initials="a">
+    <w:p>
+      <w:pPr>
+        <w:pStyle w:val="Textodecomentrio"/>
+      </w:pPr>
+      <w:r>
+        <w:rPr>
+          <w:rStyle w:val="Refdecomentrio"/>
+        </w:rPr>
+        <w:annotationRef/>
+      </w:r>
+      <w:r>
         <w:t>referência</w:t>
       </w:r>
     </w:p>
   </w:comment>
-  <w:comment w:id="43" w:author="altobelli" w:date="2019-08-15T17:36:00Z" w:initials="a">
+  <w:comment w:id="45" w:author="Leonardo Santana Vieira" w:date="2019-09-07T14:38:00Z" w:initials="LSV">
     <w:p>
       <w:pPr>
         <w:pStyle w:val="Textodecomentrio"/>
@@ -8515,6 +8404,22 @@
         </w:rPr>
         <w:annotationRef/>
       </w:r>
+      <w:r>
+        <w:t>Inserida.</w:t>
+      </w:r>
+    </w:p>
+  </w:comment>
+  <w:comment w:id="47" w:author="altobelli" w:date="2019-08-15T17:36:00Z" w:initials="a">
+    <w:p>
+      <w:pPr>
+        <w:pStyle w:val="Textodecomentrio"/>
+      </w:pPr>
+      <w:r>
+        <w:rPr>
+          <w:rStyle w:val="Refdecomentrio"/>
+        </w:rPr>
+        <w:annotationRef/>
+      </w:r>
       <w:proofErr w:type="spellStart"/>
       <w:r>
         <w:t>pq</w:t>
@@ -8525,7 +8430,7 @@
       </w:r>
     </w:p>
   </w:comment>
-  <w:comment w:id="44" w:author="altobelli" w:date="2019-08-15T17:38:00Z" w:initials="a">
+  <w:comment w:id="48" w:author="altobelli" w:date="2019-08-15T17:38:00Z" w:initials="a">
     <w:p>
       <w:pPr>
         <w:pStyle w:val="Textodecomentrio"/>
@@ -8541,7 +8446,7 @@
       </w:r>
     </w:p>
   </w:comment>
-  <w:comment w:id="45" w:author="altobelli" w:date="2019-08-15T17:39:00Z" w:initials="a">
+  <w:comment w:id="49" w:author="altobelli" w:date="2019-08-15T17:39:00Z" w:initials="a">
     <w:p>
       <w:pPr>
         <w:pStyle w:val="Textodecomentrio"/>
@@ -8557,7 +8462,7 @@
       </w:r>
     </w:p>
   </w:comment>
-  <w:comment w:id="46" w:author="altobelli" w:date="2019-08-15T17:40:00Z" w:initials="a">
+  <w:comment w:id="50" w:author="altobelli" w:date="2019-08-15T17:40:00Z" w:initials="a">
     <w:p>
       <w:pPr>
         <w:pStyle w:val="Textodecomentrio"/>
@@ -8573,7 +8478,7 @@
       </w:r>
     </w:p>
   </w:comment>
-  <w:comment w:id="47" w:author="altobelli" w:date="2019-08-15T17:40:00Z" w:initials="a">
+  <w:comment w:id="51" w:author="altobelli" w:date="2019-08-15T17:40:00Z" w:initials="a">
     <w:p>
       <w:pPr>
         <w:pStyle w:val="Textodecomentrio"/>
@@ -8593,14 +8498,91 @@
       </w:r>
       <w:proofErr w:type="spellEnd"/>
       <w:r>
-        <w:t xml:space="preserve"> pegou isso de onde? Se pegou de algum lugar tem que por </w:t>
+        <w:t xml:space="preserve"> pegou isso de onde? Se pegou de algum lugar tem que por referência</w:t>
+      </w:r>
+    </w:p>
+  </w:comment>
+  <w:comment w:id="52" w:author="altobelli" w:date="2019-08-15T17:43:00Z" w:initials="a">
+    <w:p>
+      <w:pPr>
+        <w:pStyle w:val="Textodecomentrio"/>
+      </w:pPr>
+      <w:r>
+        <w:rPr>
+          <w:rStyle w:val="Refdecomentrio"/>
+        </w:rPr>
+        <w:annotationRef/>
+      </w:r>
+      <w:r>
+        <w:t>quem estímulo e indivíduo na tabela</w:t>
+      </w:r>
+    </w:p>
+  </w:comment>
+  <w:comment w:id="53" w:author="altobelli" w:date="2019-08-15T17:44:00Z" w:initials="a">
+    <w:p>
+      <w:pPr>
+        <w:pStyle w:val="Textodecomentrio"/>
+      </w:pPr>
+      <w:r>
+        <w:rPr>
+          <w:rStyle w:val="Refdecomentrio"/>
+        </w:rPr>
+        <w:annotationRef/>
+      </w:r>
+      <w:r>
+        <w:t>quem disse isso?</w:t>
+      </w:r>
+    </w:p>
+  </w:comment>
+  <w:comment w:id="54" w:author="altobelli" w:date="2019-08-15T17:52:00Z" w:initials="a">
+    <w:p>
+      <w:pPr>
+        <w:pStyle w:val="Textodecomentrio"/>
+      </w:pPr>
+      <w:r>
+        <w:rPr>
+          <w:rStyle w:val="Refdecomentrio"/>
+        </w:rPr>
+        <w:annotationRef/>
+      </w:r>
+      <w:r>
+        <w:t>Não entendi.</w:t>
+      </w:r>
+    </w:p>
+  </w:comment>
+  <w:comment w:id="55" w:author="altobelli" w:date="2019-08-15T17:54:00Z" w:initials="a">
+    <w:p>
+      <w:pPr>
+        <w:pStyle w:val="Textodecomentrio"/>
+      </w:pPr>
+      <w:r>
+        <w:rPr>
+          <w:rStyle w:val="Refdecomentrio"/>
+        </w:rPr>
+        <w:annotationRef/>
+      </w:r>
+      <w:r>
+        <w:t>retira</w:t>
+      </w:r>
+    </w:p>
+  </w:comment>
+  <w:comment w:id="56" w:author="altobelli" w:date="2019-08-15T17:54:00Z" w:initials="a">
+    <w:p>
+      <w:pPr>
+        <w:pStyle w:val="Textodecomentrio"/>
+      </w:pPr>
+      <w:r>
+        <w:rPr>
+          <w:rStyle w:val="Refdecomentrio"/>
+        </w:rPr>
+        <w:annotationRef/>
       </w:r>
       <w:r>
         <w:t>referência</w:t>
       </w:r>
     </w:p>
   </w:comment>
-  <w:comment w:id="48" w:author="altobelli" w:date="2019-08-15T17:43:00Z" w:initials="a">
+  <w:comment w:id="57" w:author="altobelli" w:date="2019-08-15T17:56:00Z" w:initials="a">
     <w:p>
       <w:pPr>
         <w:pStyle w:val="Textodecomentrio"/>
@@ -8612,11 +8594,11 @@
         <w:annotationRef/>
       </w:r>
       <w:r>
-        <w:t>quem estímulo e indivíduo na tabela</w:t>
+        <w:t>não entendi</w:t>
       </w:r>
     </w:p>
   </w:comment>
-  <w:comment w:id="49" w:author="altobelli" w:date="2019-08-15T17:44:00Z" w:initials="a">
+  <w:comment w:id="58" w:author="altobelli" w:date="2019-08-15T17:56:00Z" w:initials="a">
     <w:p>
       <w:pPr>
         <w:pStyle w:val="Textodecomentrio"/>
@@ -8628,155 +8610,75 @@
         <w:annotationRef/>
       </w:r>
       <w:r>
-        <w:t>quem disse isso?</w:t>
-      </w:r>
-    </w:p>
-  </w:comment>
-  <w:comment w:id="50" w:author="altobelli" w:date="2019-08-15T17:52:00Z" w:initials="a">
-    <w:p>
-      <w:pPr>
-        <w:pStyle w:val="Textodecomentrio"/>
-      </w:pPr>
-      <w:r>
-        <w:rPr>
-          <w:rStyle w:val="Refdecomentrio"/>
-        </w:rPr>
-        <w:annotationRef/>
-      </w:r>
-      <w:r>
-        <w:t>Não entendi.</w:t>
-      </w:r>
-    </w:p>
-  </w:comment>
-  <w:comment w:id="51" w:author="altobelli" w:date="2019-08-15T17:54:00Z" w:initials="a">
-    <w:p>
-      <w:pPr>
-        <w:pStyle w:val="Textodecomentrio"/>
-      </w:pPr>
-      <w:r>
-        <w:rPr>
-          <w:rStyle w:val="Refdecomentrio"/>
-        </w:rPr>
-        <w:annotationRef/>
-      </w:r>
-      <w:r>
-        <w:t>retira</w:t>
-      </w:r>
-    </w:p>
-  </w:comment>
-  <w:comment w:id="52" w:author="altobelli" w:date="2019-08-15T17:54:00Z" w:initials="a">
-    <w:p>
-      <w:pPr>
-        <w:pStyle w:val="Textodecomentrio"/>
-      </w:pPr>
-      <w:r>
-        <w:rPr>
-          <w:rStyle w:val="Refdecomentrio"/>
-        </w:rPr>
-        <w:annotationRef/>
-      </w:r>
-      <w:r>
-        <w:t>referência</w:t>
-      </w:r>
-    </w:p>
-  </w:comment>
-  <w:comment w:id="53" w:author="altobelli" w:date="2019-08-15T17:56:00Z" w:initials="a">
-    <w:p>
-      <w:pPr>
-        <w:pStyle w:val="Textodecomentrio"/>
-      </w:pPr>
-      <w:r>
-        <w:rPr>
-          <w:rStyle w:val="Refdecomentrio"/>
-        </w:rPr>
-        <w:annotationRef/>
-      </w:r>
-      <w:r>
-        <w:t>não entendi</w:t>
-      </w:r>
-    </w:p>
-  </w:comment>
-  <w:comment w:id="54" w:author="altobelli" w:date="2019-08-15T17:56:00Z" w:initials="a">
-    <w:p>
-      <w:pPr>
-        <w:pStyle w:val="Textodecomentrio"/>
-      </w:pPr>
-      <w:r>
-        <w:rPr>
-          <w:rStyle w:val="Refdecomentrio"/>
-        </w:rPr>
-        <w:annotationRef/>
-      </w:r>
-      <w:r>
         <w:t>coloca uma referência</w:t>
-      </w:r>
-    </w:p>
-  </w:comment>
-  <w:comment w:id="55" w:author="altobelli" w:date="2019-08-15T17:57:00Z" w:initials="a">
-    <w:p>
-      <w:pPr>
-        <w:pStyle w:val="Textodecomentrio"/>
-      </w:pPr>
-      <w:r>
-        <w:rPr>
-          <w:rStyle w:val="Refdecomentrio"/>
-        </w:rPr>
-        <w:annotationRef/>
-      </w:r>
-      <w:r>
-        <w:t>referência</w:t>
-      </w:r>
-    </w:p>
-  </w:comment>
-  <w:comment w:id="56" w:author="altobelli" w:date="2019-08-15T17:57:00Z" w:initials="a">
-    <w:p>
-      <w:pPr>
-        <w:pStyle w:val="Textodecomentrio"/>
-      </w:pPr>
-      <w:r>
-        <w:rPr>
-          <w:rStyle w:val="Refdecomentrio"/>
-        </w:rPr>
-        <w:annotationRef/>
-      </w:r>
-      <w:r>
-        <w:t>referência</w:t>
-      </w:r>
-    </w:p>
-  </w:comment>
-  <w:comment w:id="57" w:author="altobelli" w:date="2019-08-15T17:57:00Z" w:initials="a">
-    <w:p>
-      <w:pPr>
-        <w:pStyle w:val="Textodecomentrio"/>
-      </w:pPr>
-      <w:r>
-        <w:rPr>
-          <w:rStyle w:val="Refdecomentrio"/>
-        </w:rPr>
-        <w:annotationRef/>
-      </w:r>
-      <w:r>
-        <w:t>referência</w:t>
-      </w:r>
-    </w:p>
-  </w:comment>
-  <w:comment w:id="58" w:author="altobelli" w:date="2019-08-15T17:57:00Z" w:initials="a">
-    <w:p>
-      <w:pPr>
-        <w:pStyle w:val="Textodecomentrio"/>
-      </w:pPr>
-      <w:r>
-        <w:rPr>
-          <w:rStyle w:val="Refdecomentrio"/>
-        </w:rPr>
-        <w:annotationRef/>
-      </w:r>
-      <w:r>
-        <w:t>referência</w:t>
       </w:r>
     </w:p>
   </w:comment>
   <w:comment w:id="59" w:author="altobelli" w:date="2019-08-15T17:57:00Z" w:initials="a">
+    <w:p>
+      <w:pPr>
+        <w:pStyle w:val="Textodecomentrio"/>
+      </w:pPr>
+      <w:r>
+        <w:rPr>
+          <w:rStyle w:val="Refdecomentrio"/>
+        </w:rPr>
+        <w:annotationRef/>
+      </w:r>
+      <w:r>
+        <w:t>referência</w:t>
+      </w:r>
+    </w:p>
+  </w:comment>
+  <w:comment w:id="60" w:author="altobelli" w:date="2019-08-15T17:57:00Z" w:initials="a">
+    <w:p>
+      <w:pPr>
+        <w:pStyle w:val="Textodecomentrio"/>
+      </w:pPr>
+      <w:r>
+        <w:rPr>
+          <w:rStyle w:val="Refdecomentrio"/>
+        </w:rPr>
+        <w:annotationRef/>
+      </w:r>
+      <w:r>
+        <w:t>referência</w:t>
+      </w:r>
+    </w:p>
+  </w:comment>
+  <w:comment w:id="61" w:author="altobelli" w:date="2019-08-15T17:57:00Z" w:initials="a">
+    <w:p>
+      <w:pPr>
+        <w:pStyle w:val="Textodecomentrio"/>
+      </w:pPr>
+      <w:r>
+        <w:rPr>
+          <w:rStyle w:val="Refdecomentrio"/>
+        </w:rPr>
+        <w:annotationRef/>
+      </w:r>
+      <w:r>
+        <w:t>referência</w:t>
+      </w:r>
+    </w:p>
+  </w:comment>
+  <w:comment w:id="62" w:author="altobelli" w:date="2019-08-15T17:57:00Z" w:initials="a">
+    <w:p>
+      <w:pPr>
+        <w:pStyle w:val="Textodecomentrio"/>
+      </w:pPr>
+      <w:r>
+        <w:rPr>
+          <w:rStyle w:val="Refdecomentrio"/>
+        </w:rPr>
+        <w:annotationRef/>
+      </w:r>
+      <w:r>
+        <w:t>referência</w:t>
+      </w:r>
+    </w:p>
+  </w:comment>
+  <w:comment w:id="63" w:author="altobelli" w:date="2019-08-15T17:57:00Z" w:initials="a">
     <w:p>
       <w:pPr>
         <w:pStyle w:val="Textodecomentrio"/>
@@ -8811,9 +8713,12 @@
   <w15:commentEx w15:paraId="0FCAAA15" w15:done="0"/>
   <w15:commentEx w15:paraId="7A7D0319" w15:done="0"/>
   <w15:commentEx w15:paraId="5FBB8437" w15:done="0"/>
-  <w15:commentEx w15:paraId="42C300A9" w15:done="0"/>
-  <w15:commentEx w15:paraId="79D9C6AA" w15:done="0"/>
-  <w15:commentEx w15:paraId="3789F50B" w15:done="0"/>
+  <w15:commentEx w15:paraId="42C300A9" w15:done="1"/>
+  <w15:commentEx w15:paraId="46C53230" w15:paraIdParent="42C300A9" w15:done="1"/>
+  <w15:commentEx w15:paraId="79D9C6AA" w15:done="1"/>
+  <w15:commentEx w15:paraId="48088871" w15:paraIdParent="79D9C6AA" w15:done="1"/>
+  <w15:commentEx w15:paraId="3789F50B" w15:done="1"/>
+  <w15:commentEx w15:paraId="1F0312A8" w15:paraIdParent="3789F50B" w15:done="1"/>
   <w15:commentEx w15:paraId="0848B940" w15:done="0"/>
   <w15:commentEx w15:paraId="47D80B2A" w15:done="0"/>
   <w15:commentEx w15:paraId="1E8A2A58" w15:done="0"/>
@@ -8851,8 +8756,11 @@
   <w16cid:commentId w16cid:paraId="7A7D0319" w16cid:durableId="21001272"/>
   <w16cid:commentId w16cid:paraId="5FBB8437" w16cid:durableId="21001294"/>
   <w16cid:commentId w16cid:paraId="42C300A9" w16cid:durableId="21001500"/>
+  <w16cid:commentId w16cid:paraId="46C53230" w16cid:durableId="211E413E"/>
   <w16cid:commentId w16cid:paraId="79D9C6AA" w16cid:durableId="21001522"/>
+  <w16cid:commentId w16cid:paraId="48088871" w16cid:durableId="211E3F2C"/>
   <w16cid:commentId w16cid:paraId="3789F50B" w16cid:durableId="2100153F"/>
+  <w16cid:commentId w16cid:paraId="1F0312A8" w16cid:durableId="211E3F76"/>
   <w16cid:commentId w16cid:paraId="0848B940" w16cid:durableId="210016A2"/>
   <w16cid:commentId w16cid:paraId="47D80B2A" w16cid:durableId="2100170A"/>
   <w16cid:commentId w16cid:paraId="1E8A2A58" w16cid:durableId="21001765"/>
@@ -12126,6 +12034,9 @@
 <w15:people xmlns:wpc="http://schemas.microsoft.com/office/word/2010/wordprocessingCanvas" xmlns:cx="http://schemas.microsoft.com/office/drawing/2014/chartex" xmlns:cx1="http://schemas.microsoft.com/office/drawing/2015/9/8/chartex" xmlns:cx2="http://schemas.microsoft.com/office/drawing/2015/10/21/chartex" xmlns:cx3="http://schemas.microsoft.com/office/drawing/2016/5/9/chartex" xmlns:cx4="http://schemas.microsoft.com/office/drawing/2016/5/10/chartex" xmlns:cx5="http://schemas.microsoft.com/office/drawing/2016/5/11/chartex" xmlns:cx6="http://schemas.microsoft.com/office/drawing/2016/5/12/chartex" xmlns:cx7="http://schemas.microsoft.com/office/drawing/2016/5/13/chartex" xmlns:cx8="http://schemas.microsoft.com/office/drawing/2016/5/14/chartex" xmlns:mc="http://schemas.openxmlformats.org/markup-compatibility/2006" xmlns:aink="http://schemas.microsoft.com/office/drawing/2016/ink" xmlns:am3d="http://schemas.microsoft.com/office/drawing/2017/model3d" xmlns:o="urn:schemas-microsoft-com:office:office" xmlns:r="http://schemas.openxmlformats.org/officeDocument/2006/relationships" xmlns:m="http://schemas.openxmlformats.org/officeDocument/2006/math" xmlns:v="urn:schemas-microsoft-com:vml" xmlns:wp14="http://schemas.microsoft.com/office/word/2010/wordprocessingDrawing" xmlns:wp="http://schemas.openxmlformats.org/drawingml/2006/wordprocessingDrawing" xmlns:w10="urn:schemas-microsoft-com:office:word" xmlns:w="http://schemas.openxmlformats.org/wordprocessingml/2006/main" xmlns:w14="http://schemas.microsoft.com/office/word/2010/wordml" xmlns:w15="http://schemas.microsoft.com/office/word/2012/wordml" xmlns:w16cid="http://schemas.microsoft.com/office/word/2016/wordml/cid" xmlns:w16se="http://schemas.microsoft.com/office/word/2015/wordml/symex" xmlns:wpg="http://schemas.microsoft.com/office/word/2010/wordprocessingGroup" xmlns:wpi="http://schemas.microsoft.com/office/word/2010/wordprocessingInk" xmlns:wne="http://schemas.microsoft.com/office/word/2006/wordml" xmlns:wps="http://schemas.microsoft.com/office/word/2010/wordprocessingShape" mc:Ignorable="w14 w15 w16se w16cid wp14">
   <w15:person w15:author="altobelli">
     <w15:presenceInfo w15:providerId="None" w15:userId="altobelli"/>
+  </w15:person>
+  <w15:person w15:author="Leonardo Santana Vieira">
+    <w15:presenceInfo w15:providerId="Windows Live" w15:userId="511fd600c7bed010"/>
   </w15:person>
 </w15:people>
 </file>
@@ -12535,6 +12446,8 @@
     <w:name w:val="heading 1"/>
     <w:basedOn w:val="Normal"/>
     <w:next w:val="Normal"/>
+    <w:link w:val="Ttulo1Char"/>
+    <w:uiPriority w:val="9"/>
     <w:qFormat/>
     <w:rsid w:val="00E75C05"/>
     <w:pPr>
@@ -13248,6 +13161,28 @@
       <w:bCs/>
     </w:rPr>
   </w:style>
+  <w:style w:type="character" w:customStyle="1" w:styleId="Ttulo1Char">
+    <w:name w:val="Título 1 Char"/>
+    <w:basedOn w:val="Fontepargpadro"/>
+    <w:link w:val="Ttulo1"/>
+    <w:uiPriority w:val="9"/>
+    <w:rsid w:val="00C62BF1"/>
+    <w:rPr>
+      <w:rFonts w:ascii="Arial" w:hAnsi="Arial"/>
+      <w:b/>
+      <w:caps/>
+      <w:kern w:val="28"/>
+      <w:sz w:val="32"/>
+    </w:rPr>
+  </w:style>
+  <w:style w:type="paragraph" w:styleId="Bibliografia">
+    <w:name w:val="Bibliography"/>
+    <w:basedOn w:val="Normal"/>
+    <w:next w:val="Normal"/>
+    <w:uiPriority w:val="37"/>
+    <w:unhideWhenUsed/>
+    <w:rsid w:val="00C62BF1"/>
+  </w:style>
 </w:styles>
 </file>
 
@@ -13544,4 +13479,26 @@
     </a:ext>
   </a:extLst>
 </a:theme>
+</file>
+
+<file path=customXml/item1.xml><?xml version="1.0" encoding="utf-8"?>
+<b:Sources xmlns:b="http://schemas.openxmlformats.org/officeDocument/2006/bibliography" xmlns="http://schemas.openxmlformats.org/officeDocument/2006/bibliography" SelectedStyle="\APASixthEditionOfficeOnline.xsl" StyleName="APA" Version="6">
+  <b:Source>
+    <b:Tag>CRAN</b:Tag>
+    <b:SourceType>InternetSite</b:SourceType>
+    <b:Guid>{BC2FA495-6553-4F51-868C-8BA2CFD89BD4}</b:Guid>
+    <b:Title>CRAN</b:Title>
+    <b:InternetSiteTitle>The Comprehensive R Archive Network</b:InternetSiteTitle>
+    <b:URL>https://cran.r-project.org/</b:URL>
+    <b:RefOrder>1</b:RefOrder>
+  </b:Source>
+</b:Sources>
+</file>
+
+<file path=customXml/itemProps1.xml><?xml version="1.0" encoding="utf-8"?>
+<ds:datastoreItem xmlns:ds="http://schemas.openxmlformats.org/officeDocument/2006/customXml" ds:itemID="{E4D3F281-3FF0-4160-A96D-EE59595103AB}">
+  <ds:schemaRefs>
+    <ds:schemaRef ds:uri="http://schemas.openxmlformats.org/officeDocument/2006/bibliography"/>
+  </ds:schemaRefs>
+</ds:datastoreItem>
 </file>
</xml_diff>

<commit_message>
Atualização da Fundamentação Teórica
</commit_message>
<xml_diff>
--- a/TCC_LEONARDO_SANTANA_VIEIRA.docx
+++ b/TCC_LEONARDO_SANTANA_VIEIRA.docx
@@ -1908,10 +1908,10 @@
           <w:tab w:val="right" w:leader="dot" w:pos="9062"/>
         </w:tabs>
         <w:rPr>
-          <w:rFonts w:ascii="Times New Roman" w:eastAsia="SimSun" w:hAnsi="Times New Roman"/>
+          <w:rFonts w:asciiTheme="minorHAnsi" w:eastAsiaTheme="minorEastAsia" w:hAnsiTheme="minorHAnsi" w:cstheme="minorBidi"/>
           <w:noProof/>
-          <w:szCs w:val="24"/>
-          <w:lang w:eastAsia="zh-CN"/>
+          <w:sz w:val="22"/>
+          <w:szCs w:val="22"/>
         </w:rPr>
       </w:pPr>
       <w:r>
@@ -1932,13 +1932,13 @@
         </w:rPr>
         <w:fldChar w:fldCharType="separate"/>
       </w:r>
-      <w:hyperlink w:anchor="_Toc378694310" w:history="1">
+      <w:hyperlink w:anchor="_Toc19804788" w:history="1">
         <w:r>
           <w:rPr>
             <w:rStyle w:val="Hyperlink"/>
             <w:noProof/>
           </w:rPr>
-          <w:t>Tabela 1: Exemplo de Tabela.</w:t>
+          <w:t>Tabela 1 - Ordem de classificação</w:t>
         </w:r>
         <w:r>
           <w:rPr>
@@ -1959,7 +1959,7 @@
             <w:noProof/>
             <w:webHidden/>
           </w:rPr>
-          <w:instrText xml:space="preserve"> PAGEREF _Toc378694310 \h </w:instrText>
+          <w:instrText xml:space="preserve"> PAGEREF _Toc19804788 \h </w:instrText>
         </w:r>
         <w:r>
           <w:rPr>
@@ -1979,7 +1979,7 @@
             <w:noProof/>
             <w:webHidden/>
           </w:rPr>
-          <w:t>19</w:t>
+          <w:t>21</w:t>
         </w:r>
         <w:r>
           <w:rPr>
@@ -4597,8 +4597,12 @@
         <w:ind w:firstLine="1134"/>
       </w:pPr>
       <w:commentRangeStart w:id="47"/>
-      <w:r>
-        <w:t>Esses tipos de dados representam um desafio porque as relações entre os dados são incertas</w:t>
+      <w:commentRangeStart w:id="48"/>
+      <w:r>
+        <w:t xml:space="preserve">Esses tipos de dados representam um desafio porque as relações entre os dados </w:t>
+      </w:r>
+      <w:r>
+        <w:t>não são exatas</w:t>
       </w:r>
       <w:r>
         <w:t>, dificultando a sua compreensão.</w:t>
@@ -4610,6 +4614,13 @@
         </w:rPr>
         <w:commentReference w:id="47"/>
       </w:r>
+      <w:commentRangeEnd w:id="48"/>
+      <w:r>
+        <w:rPr>
+          <w:rStyle w:val="Refdecomentrio"/>
+        </w:rPr>
+        <w:commentReference w:id="48"/>
+      </w:r>
     </w:p>
     <w:p>
       <w:pPr>
@@ -4626,9 +4637,22 @@
       <w:pPr>
         <w:ind w:firstLine="1134"/>
       </w:pPr>
-      <w:commentRangeStart w:id="48"/>
-      <w:r>
-        <w:t>A análise de dados tem por objetivo extrair tantas informações quanto for possível de dados, utilizando para tal técnicas lógicas e estatísticas para avaliar os dados.</w:t>
+      <w:commentRangeStart w:id="49"/>
+      <w:commentRangeStart w:id="50"/>
+      <w:r>
+        <w:t>A análise de dados tem por objetivo extrair tantas informações quanto for possível de dados</w:t>
+      </w:r>
+      <w:r>
+        <w:t xml:space="preserve"> brutos</w:t>
+      </w:r>
+      <w:r>
+        <w:t xml:space="preserve">, utilizando para tal técnicas lógicas e estatísticas para avaliar </w:t>
+      </w:r>
+      <w:r>
+        <w:t>esses</w:t>
+      </w:r>
+      <w:r>
+        <w:t xml:space="preserve"> dados.</w:t>
       </w:r>
     </w:p>
     <w:p>
@@ -4647,7 +4671,33 @@
         <w:t xml:space="preserve"> </w:t>
       </w:r>
       <w:r>
-        <w:t xml:space="preserve">é um método para análise de dados categóricos. O Dual </w:t>
+        <w:t xml:space="preserve">é um </w:t>
+      </w:r>
+      <w:r>
+        <w:t>conjunto de técnicas</w:t>
+      </w:r>
+      <w:r>
+        <w:t xml:space="preserve"> para análise de dados categóricos.</w:t>
+      </w:r>
+      <w:commentRangeEnd w:id="49"/>
+      <w:r>
+        <w:rPr>
+          <w:rStyle w:val="Refdecomentrio"/>
+        </w:rPr>
+        <w:commentReference w:id="49"/>
+      </w:r>
+      <w:commentRangeEnd w:id="50"/>
+      <w:r>
+        <w:rPr>
+          <w:rStyle w:val="Refdecomentrio"/>
+        </w:rPr>
+        <w:commentReference w:id="50"/>
+      </w:r>
+      <w:r>
+        <w:t xml:space="preserve"> </w:t>
+      </w:r>
+      <w:r>
+        <w:t xml:space="preserve">Neste capítulo, será apresentada uma descrição dos tipos de dados que serão analisados neste trabalho e do funcionamento das técnicas que compõem o Dual </w:t>
       </w:r>
       <w:proofErr w:type="spellStart"/>
       <w:r>
@@ -4655,72 +4705,54 @@
       </w:r>
       <w:proofErr w:type="spellEnd"/>
       <w:r>
-        <w:t xml:space="preserve"> pode ser definido como um conjunto de técnicas que analisam as variáveis dos mais diversos tipos de dados.</w:t>
-      </w:r>
-      <w:commentRangeEnd w:id="48"/>
+        <w:t>, além disso, serão apresentado</w:t>
+      </w:r>
+      <w:r>
+        <w:t>s</w:t>
+      </w:r>
+      <w:r>
+        <w:t xml:space="preserve"> os cálculos realizados pela técnica.</w:t>
+      </w:r>
+    </w:p>
+    <w:p>
+      <w:pPr>
+        <w:pStyle w:val="Ttulo2"/>
+      </w:pPr>
+      <w:r>
+        <w:t>BASES DE DADOS CATEGÓRICOS</w:t>
+      </w:r>
+    </w:p>
+    <w:p>
+      <w:pPr>
+        <w:ind w:firstLine="1134"/>
+      </w:pPr>
+      <w:r>
+        <w:t>Variáveis categóricas representam os atributos ou características de uma unidade sendo observada, ou seja, uma variável categórica identifica um atributo ou característica de uma unidade sendo observada. Por exemplo, faixa de renda e grau de escolaridade.</w:t>
+      </w:r>
+    </w:p>
+    <w:p>
+      <w:pPr>
+        <w:ind w:firstLine="1134"/>
+      </w:pPr>
+      <w:commentRangeStart w:id="51"/>
+      <w:commentRangeStart w:id="52"/>
+      <w:r>
+        <w:lastRenderedPageBreak/>
+        <w:t>As variáveis categóricas podem ser classificadas como dicotômicas, nominais e ordinais.</w:t>
+      </w:r>
+      <w:commentRangeEnd w:id="51"/>
       <w:r>
         <w:rPr>
           <w:rStyle w:val="Refdecomentrio"/>
         </w:rPr>
-        <w:commentReference w:id="48"/>
-      </w:r>
-    </w:p>
-    <w:p>
-      <w:pPr>
-        <w:ind w:firstLine="1134"/>
-      </w:pPr>
-      <w:r>
-        <w:t xml:space="preserve">Neste capítulo, será apresentada uma descrição dos tipos de dados que serão analisados neste trabalho e do funcionamento das técnicas que compõem o Dual </w:t>
-      </w:r>
-      <w:proofErr w:type="spellStart"/>
-      <w:r>
-        <w:t>Scaling</w:t>
-      </w:r>
-      <w:proofErr w:type="spellEnd"/>
-      <w:r>
-        <w:t>, além disso, serão apresentado</w:t>
-      </w:r>
-      <w:r>
-        <w:t>s</w:t>
-      </w:r>
-      <w:r>
-        <w:t xml:space="preserve"> os cálculos realizados pela técnica.</w:t>
-      </w:r>
-    </w:p>
-    <w:p>
-      <w:pPr>
-        <w:pStyle w:val="Ttulo2"/>
-      </w:pPr>
-      <w:r>
-        <w:t>BASES DE DADOS CATEGÓRICOS</w:t>
-      </w:r>
-    </w:p>
-    <w:p>
-      <w:pPr>
-        <w:ind w:firstLine="1134"/>
-      </w:pPr>
-      <w:r>
-        <w:t xml:space="preserve">Variáveis categóricas representam os atributos ou características de uma unidade sendo observada, ou seja, uma variável categórica identifica um atributo ou </w:t>
-      </w:r>
-      <w:r>
-        <w:lastRenderedPageBreak/>
-        <w:t>característica de uma unidade sendo observada. Por exemplo, faixa de renda e grau de escolaridade.</w:t>
-      </w:r>
-    </w:p>
-    <w:p>
-      <w:pPr>
-        <w:ind w:firstLine="1134"/>
-      </w:pPr>
-      <w:commentRangeStart w:id="49"/>
-      <w:r>
-        <w:t>As variáveis categóricas podem ser classificadas como dicotômicas, nominais e ordinais.</w:t>
-      </w:r>
-      <w:commentRangeEnd w:id="49"/>
+        <w:commentReference w:id="51"/>
+      </w:r>
+      <w:commentRangeEnd w:id="52"/>
       <w:r>
         <w:rPr>
           <w:rStyle w:val="Refdecomentrio"/>
         </w:rPr>
-        <w:commentReference w:id="49"/>
+        <w:commentReference w:id="52"/>
       </w:r>
     </w:p>
     <w:p>
@@ -4768,24 +4800,55 @@
       <w:pPr>
         <w:ind w:firstLine="1134"/>
       </w:pPr>
-      <w:commentRangeStart w:id="50"/>
+      <w:commentRangeStart w:id="53"/>
+      <w:commentRangeStart w:id="54"/>
       <w:r>
         <w:t xml:space="preserve">De acordo com </w:t>
       </w:r>
       <w:proofErr w:type="spellStart"/>
+      <w:proofErr w:type="gramStart"/>
       <w:r>
         <w:t>Nishisato</w:t>
       </w:r>
       <w:proofErr w:type="spellEnd"/>
       <w:r>
+        <w:t>[</w:t>
+      </w:r>
+      <w:proofErr w:type="gramEnd"/>
+      <w:r>
+        <w:fldChar w:fldCharType="begin"/>
+      </w:r>
+      <w:r>
+        <w:instrText xml:space="preserve"> REF _Ref19808710 \r \h </w:instrText>
+      </w:r>
+      <w:r>
+        <w:fldChar w:fldCharType="separate"/>
+      </w:r>
+      <w:r>
+        <w:t>2</w:t>
+      </w:r>
+      <w:r>
+        <w:fldChar w:fldCharType="end"/>
+      </w:r>
+      <w:r>
+        <w:t>]</w:t>
+      </w:r>
+      <w:r>
         <w:t xml:space="preserve">, </w:t>
       </w:r>
-      <w:commentRangeEnd w:id="50"/>
+      <w:commentRangeEnd w:id="53"/>
       <w:r>
         <w:rPr>
           <w:rStyle w:val="Refdecomentrio"/>
         </w:rPr>
-        <w:commentReference w:id="50"/>
+        <w:commentReference w:id="53"/>
+      </w:r>
+      <w:commentRangeEnd w:id="54"/>
+      <w:r>
+        <w:rPr>
+          <w:rStyle w:val="Refdecomentrio"/>
+        </w:rPr>
+        <w:commentReference w:id="54"/>
       </w:r>
       <w:r>
         <w:t xml:space="preserve">criador do método, </w:t>
@@ -4901,6 +4964,43 @@
       <w:pPr>
         <w:ind w:firstLine="1134"/>
       </w:pPr>
+    </w:p>
+    <w:p>
+      <w:pPr>
+        <w:pStyle w:val="Legenda"/>
+        <w:keepNext/>
+        <w:jc w:val="center"/>
+      </w:pPr>
+      <w:bookmarkStart w:id="55" w:name="_Toc19804788"/>
+      <w:r>
+        <w:lastRenderedPageBreak/>
+        <w:t xml:space="preserve">Tabela </w:t>
+      </w:r>
+      <w:r>
+        <w:fldChar w:fldCharType="begin"/>
+      </w:r>
+      <w:r>
+        <w:instrText xml:space="preserve"> SEQ Tabela \* ARABIC </w:instrText>
+      </w:r>
+      <w:r>
+        <w:fldChar w:fldCharType="separate"/>
+      </w:r>
+      <w:r>
+        <w:rPr>
+          <w:noProof/>
+        </w:rPr>
+        <w:t>1</w:t>
+      </w:r>
+      <w:r>
+        <w:rPr>
+          <w:noProof/>
+        </w:rPr>
+        <w:fldChar w:fldCharType="end"/>
+      </w:r>
+      <w:r>
+        <w:t xml:space="preserve"> - Ordem de classificação</w:t>
+      </w:r>
+      <w:bookmarkEnd w:id="55"/>
     </w:p>
     <w:tbl>
       <w:tblPr>
@@ -6560,7 +6660,8 @@
                 <w:szCs w:val="22"/>
               </w:rPr>
             </w:pPr>
-            <w:commentRangeStart w:id="51"/>
+            <w:commentRangeStart w:id="56"/>
+            <w:commentRangeStart w:id="57"/>
             <w:r>
               <w:rPr>
                 <w:rFonts w:ascii="Calibri" w:hAnsi="Calibri" w:cs="Calibri"/>
@@ -6786,16 +6887,23 @@
               </w:rPr>
               <w:t>6</w:t>
             </w:r>
-            <w:commentRangeEnd w:id="51"/>
+            <w:commentRangeEnd w:id="56"/>
             <w:r>
               <w:rPr>
                 <w:rStyle w:val="Refdecomentrio"/>
               </w:rPr>
-              <w:commentReference w:id="51"/>
+              <w:commentReference w:id="56"/>
+            </w:r>
+            <w:r>
+              <w:rPr>
+                <w:rStyle w:val="Refdecomentrio"/>
+              </w:rPr>
+              <w:commentReference w:id="57"/>
             </w:r>
           </w:p>
         </w:tc>
       </w:tr>
+      <w:commentRangeEnd w:id="57"/>
     </w:tbl>
     <w:p/>
     <w:p>
@@ -6873,16 +6981,41 @@
       <w:r>
         <w:t xml:space="preserve">Através do mapeamento, os </w:t>
       </w:r>
-      <w:commentRangeStart w:id="52"/>
-      <w:r>
-        <w:t xml:space="preserve">indivíduos e estímulos </w:t>
-      </w:r>
-      <w:commentRangeEnd w:id="52"/>
+      <w:commentRangeStart w:id="58"/>
+      <w:commentRangeStart w:id="59"/>
+      <w:proofErr w:type="gramStart"/>
+      <w:r>
+        <w:t>indivíduos</w:t>
+      </w:r>
+      <w:r>
+        <w:t>(</w:t>
+      </w:r>
+      <w:proofErr w:type="gramEnd"/>
+      <w:r>
+        <w:t>representados por linhas)</w:t>
+      </w:r>
+      <w:r>
+        <w:t xml:space="preserve"> e estímulos</w:t>
+      </w:r>
+      <w:r>
+        <w:t>(representados por colunas)</w:t>
+      </w:r>
+      <w:r>
+        <w:t xml:space="preserve"> </w:t>
+      </w:r>
+      <w:commentRangeEnd w:id="58"/>
       <w:r>
         <w:rPr>
           <w:rStyle w:val="Refdecomentrio"/>
         </w:rPr>
-        <w:commentReference w:id="52"/>
+        <w:commentReference w:id="58"/>
+      </w:r>
+      <w:commentRangeEnd w:id="59"/>
+      <w:r>
+        <w:rPr>
+          <w:rStyle w:val="Refdecomentrio"/>
+        </w:rPr>
+        <w:commentReference w:id="59"/>
       </w:r>
       <w:r>
         <w:t>contidos na tabela sob análise são representados como pontos no espaço-solução resultante.</w:t>
@@ -6915,7 +7048,11 @@
       </w:r>
       <w:proofErr w:type="spellEnd"/>
       <w:r>
-        <w:t xml:space="preserve"> além de lidar com o problema de calcular o tamanho das características, também lida com um problema mais amplo </w:t>
+        <w:t xml:space="preserve"> além de lidar com o problema de calcular o </w:t>
+      </w:r>
+      <w:r>
+        <w:lastRenderedPageBreak/>
+        <w:t xml:space="preserve">tamanho das características, também lida com um problema mais amplo </w:t>
       </w:r>
       <w:r>
         <w:t>que é a</w:t>
@@ -6928,10 +7065,36 @@
       <w:pPr>
         <w:ind w:firstLine="1134"/>
       </w:pPr>
-      <w:commentRangeStart w:id="53"/>
-      <w:r>
-        <w:lastRenderedPageBreak/>
-        <w:t xml:space="preserve">Embora os dados categóricos sejam bastante comuns nas ciências sociais e comportamentais, a técnica Dual </w:t>
+      <w:r>
+        <w:t>O</w:t>
+      </w:r>
+      <w:commentRangeStart w:id="60"/>
+      <w:commentRangeStart w:id="61"/>
+      <w:r>
+        <w:t>s dados categóricos s</w:t>
+      </w:r>
+      <w:r>
+        <w:t>ão</w:t>
+      </w:r>
+      <w:r>
+        <w:t xml:space="preserve"> bastante comuns nas ciências sociais e comportamentais. </w:t>
+      </w:r>
+      <w:commentRangeEnd w:id="60"/>
+      <w:r>
+        <w:rPr>
+          <w:rStyle w:val="Refdecomentrio"/>
+        </w:rPr>
+        <w:commentReference w:id="60"/>
+      </w:r>
+      <w:commentRangeEnd w:id="61"/>
+      <w:r>
+        <w:rPr>
+          <w:rStyle w:val="Refdecomentrio"/>
+        </w:rPr>
+        <w:commentReference w:id="61"/>
+      </w:r>
+      <w:r>
+        <w:t xml:space="preserve">Neste trabalho, iremos nos aprofundar nos dados de ordem de classificação e apresentar uma implementação de uma técnica de Dual </w:t>
       </w:r>
       <w:proofErr w:type="spellStart"/>
       <w:r>
@@ -6939,17 +7102,203 @@
       </w:r>
       <w:proofErr w:type="spellEnd"/>
       <w:r>
-        <w:t xml:space="preserve"> ainda não é tão utilizada quanto poderia nessas áreas. </w:t>
-      </w:r>
-      <w:commentRangeEnd w:id="53"/>
+        <w:t xml:space="preserve"> para tratar este tipo de dado.</w:t>
+      </w:r>
+    </w:p>
+    <w:p>
+      <w:pPr>
+        <w:ind w:firstLine="1134"/>
+      </w:pPr>
+    </w:p>
+    <w:p>
+      <w:pPr>
+        <w:ind w:firstLine="1134"/>
+      </w:pPr>
+    </w:p>
+    <w:p>
+      <w:pPr>
+        <w:ind w:firstLine="1134"/>
+      </w:pPr>
+    </w:p>
+    <w:p>
+      <w:pPr>
+        <w:ind w:firstLine="1134"/>
+      </w:pPr>
+    </w:p>
+    <w:p>
+      <w:pPr>
+        <w:ind w:firstLine="1134"/>
+      </w:pPr>
+    </w:p>
+    <w:p>
+      <w:pPr>
+        <w:ind w:firstLine="1134"/>
+      </w:pPr>
+    </w:p>
+    <w:p>
+      <w:pPr>
+        <w:ind w:firstLine="1134"/>
+      </w:pPr>
+    </w:p>
+    <w:p>
+      <w:pPr>
+        <w:ind w:firstLine="1134"/>
+      </w:pPr>
+    </w:p>
+    <w:p>
+      <w:pPr>
+        <w:ind w:firstLine="1134"/>
+      </w:pPr>
+    </w:p>
+    <w:p>
+      <w:pPr>
+        <w:ind w:firstLine="1134"/>
+      </w:pPr>
+    </w:p>
+    <w:p>
+      <w:pPr>
+        <w:ind w:firstLine="1134"/>
+      </w:pPr>
+    </w:p>
+    <w:p>
+      <w:pPr>
+        <w:ind w:firstLine="1134"/>
+      </w:pPr>
+    </w:p>
+    <w:p>
+      <w:pPr>
+        <w:ind w:firstLine="1134"/>
+      </w:pPr>
+    </w:p>
+    <w:p>
+      <w:pPr>
+        <w:ind w:firstLine="1134"/>
+      </w:pPr>
+    </w:p>
+    <w:p>
+      <w:pPr>
+        <w:ind w:firstLine="1134"/>
+      </w:pPr>
+    </w:p>
+    <w:p>
+      <w:pPr>
+        <w:ind w:firstLine="1134"/>
+      </w:pPr>
+    </w:p>
+    <w:p>
+      <w:pPr>
+        <w:ind w:firstLine="1134"/>
+      </w:pPr>
+    </w:p>
+    <w:p>
+      <w:pPr>
+        <w:ind w:firstLine="1134"/>
+      </w:pPr>
+    </w:p>
+    <w:p>
+      <w:pPr>
+        <w:ind w:firstLine="1134"/>
+      </w:pPr>
+    </w:p>
+    <w:p>
+      <w:pPr>
+        <w:ind w:firstLine="1134"/>
+      </w:pPr>
+    </w:p>
+    <w:p>
+      <w:pPr>
+        <w:ind w:firstLine="1134"/>
+      </w:pPr>
+    </w:p>
+    <w:p>
+      <w:pPr>
+        <w:ind w:firstLine="1134"/>
+      </w:pPr>
+    </w:p>
+    <w:p>
+      <w:pPr>
+        <w:ind w:firstLine="1134"/>
+      </w:pPr>
+    </w:p>
+    <w:p>
+      <w:pPr>
+        <w:ind w:firstLine="1134"/>
+      </w:pPr>
+    </w:p>
+    <w:p>
+      <w:pPr>
+        <w:ind w:firstLine="1134"/>
+      </w:pPr>
+    </w:p>
+    <w:p>
+      <w:pPr>
+        <w:ind w:firstLine="1134"/>
+      </w:pPr>
+    </w:p>
+    <w:p>
+      <w:pPr>
+        <w:ind w:firstLine="1134"/>
+      </w:pPr>
+    </w:p>
+    <w:p/>
+    <w:p>
+      <w:pPr>
+        <w:pStyle w:val="Ttulo1"/>
+        <w:rPr>
+          <w:color w:val="008000"/>
+        </w:rPr>
+      </w:pPr>
+      <w:r>
+        <w:t>IMPLEMENTAÇÃO PARALELA DO DUAL SCALING UTILIZANDO GPU</w:t>
+      </w:r>
+    </w:p>
+    <w:p>
+      <w:pPr>
+        <w:ind w:firstLine="1134"/>
+      </w:pPr>
+      <w:r>
+        <w:t xml:space="preserve">O Dual </w:t>
+      </w:r>
+      <w:proofErr w:type="spellStart"/>
+      <w:r>
+        <w:t>S</w:t>
+      </w:r>
+      <w:r>
+        <w:t>caling</w:t>
+      </w:r>
+      <w:proofErr w:type="spellEnd"/>
+      <w:r>
+        <w:t xml:space="preserve"> tem o objetivo de</w:t>
+      </w:r>
+      <w:r>
+        <w:t xml:space="preserve"> analisar e reorganizar os dados de forma a extrair informações destes dados. Mas como os cálculos matemáticos feitos pelo Dual </w:t>
+      </w:r>
+      <w:proofErr w:type="spellStart"/>
+      <w:r>
+        <w:t>Scaling</w:t>
+      </w:r>
+      <w:proofErr w:type="spellEnd"/>
+      <w:r>
+        <w:t xml:space="preserve"> são bastante complexos, isso faz com que as técnicas exijam um alto poder de processamento para serem utilizadas, </w:t>
+      </w:r>
+      <w:commentRangeStart w:id="62"/>
+      <w:r>
+        <w:t>o que acarreta em um alto valor a ser investido com equipamentos para a sua melhor utilização.</w:t>
+      </w:r>
+      <w:commentRangeEnd w:id="62"/>
       <w:r>
         <w:rPr>
           <w:rStyle w:val="Refdecomentrio"/>
         </w:rPr>
-        <w:commentReference w:id="53"/>
-      </w:r>
-      <w:r>
-        <w:t xml:space="preserve">Neste trabalho, iremos nos aprofundar nos dados de ordem de classificação e apresentar uma implementação de uma técnica de Dual </w:t>
+        <w:commentReference w:id="62"/>
+      </w:r>
+    </w:p>
+    <w:p>
+      <w:pPr>
+        <w:ind w:firstLine="1134"/>
+      </w:pPr>
+      <w:r>
+        <w:t xml:space="preserve">Neste capítulo será descrita uma implementação do Dual </w:t>
       </w:r>
       <w:proofErr w:type="spellStart"/>
       <w:r>
@@ -6957,13 +7306,62 @@
       </w:r>
       <w:proofErr w:type="spellEnd"/>
       <w:r>
-        <w:t xml:space="preserve"> para tratar este tipo de dado.</w:t>
+        <w:t xml:space="preserve"> </w:t>
+      </w:r>
+      <w:commentRangeStart w:id="63"/>
+      <w:r>
+        <w:t xml:space="preserve">altamente </w:t>
+      </w:r>
+      <w:commentRangeEnd w:id="63"/>
+      <w:r>
+        <w:rPr>
+          <w:rStyle w:val="Refdecomentrio"/>
+        </w:rPr>
+        <w:commentReference w:id="63"/>
+      </w:r>
+      <w:r>
+        <w:t xml:space="preserve">paralela afim de minimizar os problemas de desempenho da implementação tradicional do Dual </w:t>
+      </w:r>
+      <w:proofErr w:type="spellStart"/>
+      <w:r>
+        <w:t>Scaling</w:t>
+      </w:r>
+      <w:proofErr w:type="spellEnd"/>
+      <w:r>
+        <w:t xml:space="preserve">. Alcançar esse objetivo se torna possível através da utilização </w:t>
+      </w:r>
+      <w:proofErr w:type="gramStart"/>
+      <w:r>
+        <w:t>do plataforma</w:t>
+      </w:r>
+      <w:proofErr w:type="gramEnd"/>
+      <w:r>
+        <w:t xml:space="preserve"> </w:t>
+      </w:r>
+      <w:proofErr w:type="spellStart"/>
+      <w:r>
+        <w:t>Cuda</w:t>
+      </w:r>
+      <w:proofErr w:type="spellEnd"/>
+      <w:r>
+        <w:t>, que permite que os cálculos matriciais sejam realizados paralelamente na GPU.</w:t>
       </w:r>
     </w:p>
     <w:p>
       <w:pPr>
         <w:ind w:firstLine="1134"/>
       </w:pPr>
+      <w:r>
+        <w:t xml:space="preserve">Primeiramente será oferecida uma breve descrição da plataforma </w:t>
+      </w:r>
+      <w:proofErr w:type="spellStart"/>
+      <w:r>
+        <w:t>Cuda</w:t>
+      </w:r>
+      <w:proofErr w:type="spellEnd"/>
+      <w:r>
+        <w:t xml:space="preserve"> e das bibliotecas utilizadas no desenvolvimento da solução. Após essa descrição, será apresentado o código da solução. </w:t>
+      </w:r>
     </w:p>
     <w:p>
       <w:pPr>
@@ -6972,355 +7370,101 @@
     </w:p>
     <w:p>
       <w:pPr>
+        <w:pStyle w:val="Ttulo2"/>
+      </w:pPr>
+      <w:r>
+        <w:t>GPU</w:t>
+      </w:r>
+    </w:p>
+    <w:p>
+      <w:pPr>
         <w:ind w:firstLine="1134"/>
       </w:pPr>
-    </w:p>
-    <w:p>
-      <w:pPr>
-        <w:ind w:firstLine="1134"/>
-      </w:pPr>
-    </w:p>
-    <w:p>
-      <w:pPr>
-        <w:ind w:firstLine="1134"/>
-      </w:pPr>
-    </w:p>
-    <w:p>
-      <w:pPr>
-        <w:ind w:firstLine="1134"/>
-      </w:pPr>
-    </w:p>
-    <w:p>
-      <w:pPr>
-        <w:ind w:firstLine="1134"/>
-      </w:pPr>
-    </w:p>
-    <w:p>
-      <w:pPr>
-        <w:ind w:firstLine="1134"/>
-      </w:pPr>
-    </w:p>
-    <w:p>
-      <w:pPr>
-        <w:ind w:firstLine="1134"/>
-      </w:pPr>
-    </w:p>
-    <w:p>
-      <w:pPr>
-        <w:ind w:firstLine="1134"/>
-      </w:pPr>
-    </w:p>
-    <w:p>
-      <w:pPr>
-        <w:ind w:firstLine="1134"/>
-      </w:pPr>
-    </w:p>
-    <w:p>
-      <w:pPr>
-        <w:ind w:firstLine="1134"/>
-      </w:pPr>
-    </w:p>
-    <w:p>
-      <w:pPr>
-        <w:ind w:firstLine="1134"/>
-      </w:pPr>
-    </w:p>
-    <w:p>
-      <w:pPr>
-        <w:ind w:firstLine="1134"/>
-      </w:pPr>
-    </w:p>
-    <w:p>
-      <w:pPr>
-        <w:ind w:firstLine="1134"/>
-      </w:pPr>
-    </w:p>
-    <w:p>
-      <w:pPr>
-        <w:ind w:firstLine="1134"/>
-      </w:pPr>
-    </w:p>
-    <w:p>
-      <w:pPr>
-        <w:ind w:firstLine="1134"/>
-      </w:pPr>
-    </w:p>
-    <w:p>
-      <w:pPr>
-        <w:ind w:firstLine="1134"/>
-      </w:pPr>
-    </w:p>
-    <w:p>
-      <w:pPr>
-        <w:ind w:firstLine="1134"/>
-      </w:pPr>
-    </w:p>
-    <w:p>
-      <w:pPr>
-        <w:ind w:firstLine="1134"/>
-      </w:pPr>
-    </w:p>
-    <w:p>
-      <w:pPr>
-        <w:ind w:firstLine="1134"/>
-      </w:pPr>
-    </w:p>
-    <w:p>
-      <w:pPr>
-        <w:ind w:firstLine="1134"/>
-      </w:pPr>
-    </w:p>
-    <w:p>
-      <w:pPr>
-        <w:ind w:firstLine="1134"/>
-      </w:pPr>
-    </w:p>
-    <w:p>
-      <w:pPr>
-        <w:ind w:firstLine="1134"/>
-      </w:pPr>
-    </w:p>
-    <w:p>
-      <w:pPr>
-        <w:ind w:firstLine="1134"/>
-      </w:pPr>
-    </w:p>
-    <w:p>
-      <w:pPr>
-        <w:ind w:firstLine="1134"/>
-      </w:pPr>
-    </w:p>
-    <w:p>
-      <w:pPr>
-        <w:ind w:firstLine="1134"/>
-      </w:pPr>
-    </w:p>
-    <w:p/>
-    <w:p>
-      <w:pPr>
-        <w:pStyle w:val="Ttulo1"/>
-        <w:rPr>
-          <w:color w:val="008000"/>
-        </w:rPr>
-      </w:pPr>
-      <w:r>
-        <w:lastRenderedPageBreak/>
-        <w:t>IMPLEMENTAÇÃO PARALELA DO DUAL SCALING UTILIZANDO GPU</w:t>
-      </w:r>
-    </w:p>
-    <w:p>
-      <w:pPr>
-        <w:ind w:firstLine="1134"/>
-      </w:pPr>
-      <w:r>
-        <w:t xml:space="preserve">O Dual </w:t>
+      <w:commentRangeStart w:id="64"/>
+      <w:r>
+        <w:t>GPU é o nome dado a um microprocessador especializado em processar gráficos.</w:t>
+      </w:r>
+      <w:commentRangeEnd w:id="64"/>
+      <w:r>
+        <w:rPr>
+          <w:rStyle w:val="Refdecomentrio"/>
+        </w:rPr>
+        <w:commentReference w:id="64"/>
+      </w:r>
+      <w:r>
+        <w:t xml:space="preserve"> Devido a sua arquitetura altamente paralela, </w:t>
       </w:r>
       <w:proofErr w:type="spellStart"/>
       <w:r>
-        <w:t>S</w:t>
-      </w:r>
-      <w:r>
-        <w:t>caling</w:t>
+        <w:t>GPUs</w:t>
       </w:r>
       <w:proofErr w:type="spellEnd"/>
       <w:r>
-        <w:t xml:space="preserve"> tem o objetivo de</w:t>
-      </w:r>
-      <w:r>
-        <w:t xml:space="preserve"> analisar e reorganizar os dados de forma a extrair informações destes dados. Mas como os cálculos matemáticos feitos pelo Dual </w:t>
+        <w:t xml:space="preserve"> são mais capazes de manipular gráficos computadorizados do que as CPUs.</w:t>
+      </w:r>
+    </w:p>
+    <w:p>
+      <w:commentRangeStart w:id="65"/>
+      <w:r>
+        <w:tab/>
+      </w:r>
+      <w:r>
+        <w:t>Uma</w:t>
+      </w:r>
+      <w:r>
+        <w:t xml:space="preserve"> </w:t>
+      </w:r>
+      <w:r>
+        <w:t xml:space="preserve">das </w:t>
+      </w:r>
+      <w:r>
+        <w:t>grande</w:t>
+      </w:r>
+      <w:r>
+        <w:t>s</w:t>
+      </w:r>
+      <w:r>
+        <w:t xml:space="preserve"> diferença</w:t>
+      </w:r>
+      <w:r>
+        <w:t>s</w:t>
+      </w:r>
+      <w:r>
+        <w:t xml:space="preserve"> entre as </w:t>
       </w:r>
       <w:proofErr w:type="spellStart"/>
       <w:r>
-        <w:t>Scaling</w:t>
+        <w:t>GPUs</w:t>
       </w:r>
       <w:proofErr w:type="spellEnd"/>
       <w:r>
-        <w:t xml:space="preserve"> são bastante complexos, isso faz com que as técnicas exijam um alto poder de processamento para serem utilizadas, </w:t>
-      </w:r>
-      <w:commentRangeStart w:id="54"/>
-      <w:r>
-        <w:t>o que acarreta em um alto valor a ser investido com equipamentos para a sua melhor utilização.</w:t>
-      </w:r>
-      <w:commentRangeEnd w:id="54"/>
+        <w:t xml:space="preserve"> e as CPUs</w:t>
+      </w:r>
+      <w:r>
+        <w:t xml:space="preserve"> é a arquitetura altamente paralela das </w:t>
+      </w:r>
+      <w:proofErr w:type="spellStart"/>
+      <w:r>
+        <w:t>GPUs</w:t>
+      </w:r>
+      <w:proofErr w:type="spellEnd"/>
+      <w:r>
+        <w:t xml:space="preserve">, este fato permite que as </w:t>
+      </w:r>
+      <w:proofErr w:type="spellStart"/>
+      <w:r>
+        <w:t>GPUs</w:t>
+      </w:r>
+      <w:proofErr w:type="spellEnd"/>
+      <w:r>
+        <w:t xml:space="preserve"> tenham um desempenho muito superior em tarefas paralelizáveis.</w:t>
+      </w:r>
+      <w:commentRangeEnd w:id="65"/>
       <w:r>
         <w:rPr>
           <w:rStyle w:val="Refdecomentrio"/>
         </w:rPr>
-        <w:commentReference w:id="54"/>
-      </w:r>
-    </w:p>
-    <w:p>
-      <w:pPr>
-        <w:ind w:firstLine="1134"/>
-      </w:pPr>
-      <w:r>
-        <w:t xml:space="preserve">Neste capítulo será descrita uma implementação do Dual </w:t>
-      </w:r>
-      <w:proofErr w:type="spellStart"/>
-      <w:r>
-        <w:t>Scaling</w:t>
-      </w:r>
-      <w:proofErr w:type="spellEnd"/>
-      <w:r>
-        <w:t xml:space="preserve"> </w:t>
-      </w:r>
-      <w:commentRangeStart w:id="55"/>
-      <w:r>
-        <w:t xml:space="preserve">altamente </w:t>
-      </w:r>
-      <w:commentRangeEnd w:id="55"/>
-      <w:r>
-        <w:rPr>
-          <w:rStyle w:val="Refdecomentrio"/>
-        </w:rPr>
-        <w:commentReference w:id="55"/>
-      </w:r>
-      <w:r>
-        <w:t xml:space="preserve">paralela afim de minimizar os problemas de desempenho da implementação tradicional do Dual </w:t>
-      </w:r>
-      <w:proofErr w:type="spellStart"/>
-      <w:r>
-        <w:t>Scaling</w:t>
-      </w:r>
-      <w:proofErr w:type="spellEnd"/>
-      <w:r>
-        <w:t xml:space="preserve">. Alcançar esse objetivo se torna possível através da utilização </w:t>
-      </w:r>
-      <w:proofErr w:type="gramStart"/>
-      <w:r>
-        <w:t>do plataforma</w:t>
-      </w:r>
-      <w:proofErr w:type="gramEnd"/>
-      <w:r>
-        <w:t xml:space="preserve"> </w:t>
-      </w:r>
-      <w:proofErr w:type="spellStart"/>
-      <w:r>
-        <w:t>Cuda</w:t>
-      </w:r>
-      <w:proofErr w:type="spellEnd"/>
-      <w:r>
-        <w:t>, que permite que os cálculos matriciais sejam realizados paralelamente na GPU.</w:t>
-      </w:r>
-    </w:p>
-    <w:p>
-      <w:pPr>
-        <w:ind w:firstLine="1134"/>
-      </w:pPr>
-      <w:r>
-        <w:t xml:space="preserve">Primeiramente será oferecida uma breve descrição da plataforma </w:t>
-      </w:r>
-      <w:proofErr w:type="spellStart"/>
-      <w:r>
-        <w:t>Cuda</w:t>
-      </w:r>
-      <w:proofErr w:type="spellEnd"/>
-      <w:r>
-        <w:t xml:space="preserve"> e das bibliotecas utilizadas no desenvolvimento da solução. Após essa descrição, será apresentado o código da solução. </w:t>
-      </w:r>
-    </w:p>
-    <w:p>
-      <w:pPr>
-        <w:ind w:firstLine="1134"/>
-      </w:pPr>
-    </w:p>
-    <w:p>
-      <w:pPr>
-        <w:pStyle w:val="Ttulo2"/>
-      </w:pPr>
-      <w:r>
-        <w:t>GPU</w:t>
-      </w:r>
-    </w:p>
-    <w:p>
-      <w:pPr>
-        <w:ind w:firstLine="1134"/>
-      </w:pPr>
-      <w:commentRangeStart w:id="56"/>
-      <w:r>
-        <w:t>GPU é o nome dado a um microprocessador especializado em processar gráficos.</w:t>
-      </w:r>
-      <w:commentRangeEnd w:id="56"/>
-      <w:r>
-        <w:rPr>
-          <w:rStyle w:val="Refdecomentrio"/>
-        </w:rPr>
-        <w:commentReference w:id="56"/>
-      </w:r>
-      <w:r>
-        <w:t xml:space="preserve"> Devido a sua arquitetura altamente paralela, </w:t>
-      </w:r>
-      <w:proofErr w:type="spellStart"/>
-      <w:r>
-        <w:t>GPUs</w:t>
-      </w:r>
-      <w:proofErr w:type="spellEnd"/>
-      <w:r>
-        <w:t xml:space="preserve"> são mais capazes de manipular gráficos computadorizados do que as CPUs.</w:t>
-      </w:r>
-    </w:p>
-    <w:p>
-      <w:commentRangeStart w:id="57"/>
-      <w:r>
-        <w:tab/>
-      </w:r>
-      <w:r>
-        <w:t>Uma</w:t>
-      </w:r>
-      <w:r>
-        <w:t xml:space="preserve"> </w:t>
-      </w:r>
-      <w:r>
-        <w:t xml:space="preserve">das </w:t>
-      </w:r>
-      <w:r>
-        <w:t>grande</w:t>
-      </w:r>
-      <w:r>
-        <w:t>s</w:t>
-      </w:r>
-      <w:r>
-        <w:t xml:space="preserve"> diferença</w:t>
-      </w:r>
-      <w:r>
-        <w:t>s</w:t>
-      </w:r>
-      <w:r>
-        <w:t xml:space="preserve"> entre as </w:t>
-      </w:r>
-      <w:proofErr w:type="spellStart"/>
-      <w:r>
-        <w:t>GPUs</w:t>
-      </w:r>
-      <w:proofErr w:type="spellEnd"/>
-      <w:r>
-        <w:t xml:space="preserve"> e as CPUs</w:t>
-      </w:r>
-      <w:r>
-        <w:t xml:space="preserve"> é a arquitetura altamente paralela das </w:t>
-      </w:r>
-      <w:proofErr w:type="spellStart"/>
-      <w:r>
-        <w:t>GPUs</w:t>
-      </w:r>
-      <w:proofErr w:type="spellEnd"/>
-      <w:r>
-        <w:t xml:space="preserve">, este fato permite que as </w:t>
-      </w:r>
-      <w:proofErr w:type="spellStart"/>
-      <w:r>
-        <w:t>GPUs</w:t>
-      </w:r>
-      <w:proofErr w:type="spellEnd"/>
-      <w:r>
-        <w:t xml:space="preserve"> tenham um desempenho muito superior em tarefas paralelizáveis.</w:t>
-      </w:r>
-      <w:commentRangeEnd w:id="57"/>
-      <w:r>
-        <w:rPr>
-          <w:rStyle w:val="Refdecomentrio"/>
-        </w:rPr>
-        <w:commentReference w:id="57"/>
+        <w:commentReference w:id="65"/>
       </w:r>
     </w:p>
     <w:p/>
@@ -7330,7 +7474,6 @@
         <w:pStyle w:val="Ttulo2"/>
       </w:pPr>
       <w:r>
-        <w:lastRenderedPageBreak/>
         <w:t>GPGPU</w:t>
       </w:r>
     </w:p>
@@ -7434,7 +7577,7 @@
       <w:r>
         <w:tab/>
       </w:r>
-      <w:commentRangeStart w:id="58"/>
+      <w:commentRangeStart w:id="66"/>
       <w:r>
         <w:t xml:space="preserve">A plataforma </w:t>
       </w:r>
@@ -7449,12 +7592,12 @@
       <w:r>
         <w:t xml:space="preserve"> As aplicações escritas dessa forma executam as suas partes sequenciais na CPU e através de chamadas específicas, executam as partes paralelizáveis na GPU, poupando a CPU desta carga de trabalho e acelerando a execução da aplicação devido ao nível de paralelização da GPU.</w:t>
       </w:r>
-      <w:commentRangeEnd w:id="58"/>
+      <w:commentRangeEnd w:id="66"/>
       <w:r>
         <w:rPr>
           <w:rStyle w:val="Refdecomentrio"/>
         </w:rPr>
-        <w:commentReference w:id="58"/>
+        <w:commentReference w:id="66"/>
       </w:r>
     </w:p>
     <w:p>
@@ -7475,13 +7618,13 @@
     </w:p>
     <w:p>
       <w:r>
+        <w:lastRenderedPageBreak/>
         <w:tab/>
         <w:t>Para a utilização deste modelo, faz-se necessário dividir o problema maior em outros menores, isto requer o ajuste dos algoritmos sequenciais existentes de forma que possam fazer uso do processamento paralelo de forma eficiente.</w:t>
       </w:r>
     </w:p>
     <w:p>
       <w:r>
-        <w:lastRenderedPageBreak/>
         <w:tab/>
         <w:t xml:space="preserve">Para a utilização do </w:t>
       </w:r>
@@ -7501,21 +7644,21 @@
       <w:r>
         <w:t xml:space="preserve">, além da instalação </w:t>
       </w:r>
-      <w:commentRangeStart w:id="59"/>
+      <w:commentRangeStart w:id="67"/>
       <w:r>
         <w:t>do SDK da plataforma</w:t>
       </w:r>
-      <w:commentRangeEnd w:id="59"/>
+      <w:commentRangeEnd w:id="67"/>
       <w:r>
         <w:rPr>
           <w:rStyle w:val="Refdecomentrio"/>
         </w:rPr>
-        <w:commentReference w:id="59"/>
+        <w:commentReference w:id="67"/>
       </w:r>
       <w:r>
         <w:t xml:space="preserve">, chamado </w:t>
       </w:r>
-      <w:commentRangeStart w:id="60"/>
+      <w:commentRangeStart w:id="68"/>
       <w:proofErr w:type="spellStart"/>
       <w:r>
         <w:t>Cuda</w:t>
@@ -7524,26 +7667,26 @@
       <w:r>
         <w:t xml:space="preserve"> Toolkit</w:t>
       </w:r>
-      <w:commentRangeEnd w:id="60"/>
+      <w:commentRangeEnd w:id="68"/>
       <w:r>
         <w:rPr>
           <w:rStyle w:val="Refdecomentrio"/>
         </w:rPr>
-        <w:commentReference w:id="60"/>
+        <w:commentReference w:id="68"/>
       </w:r>
       <w:r>
         <w:t xml:space="preserve">, que acompanha o driver de vídeo, o </w:t>
       </w:r>
-      <w:commentRangeStart w:id="61"/>
+      <w:commentRangeStart w:id="69"/>
       <w:r>
         <w:t>compilador NVCC</w:t>
       </w:r>
-      <w:commentRangeEnd w:id="61"/>
+      <w:commentRangeEnd w:id="69"/>
       <w:r>
         <w:rPr>
           <w:rStyle w:val="Refdecomentrio"/>
         </w:rPr>
-        <w:commentReference w:id="61"/>
+        <w:commentReference w:id="69"/>
       </w:r>
       <w:r>
         <w:t>, além de diversas bibliotecas integradas de forma a facilitar o desenvolvimento.</w:t>
@@ -7573,7 +7716,7 @@
         </w:rPr>
         <w:t xml:space="preserve">O </w:t>
       </w:r>
-      <w:commentRangeStart w:id="62"/>
+      <w:commentRangeStart w:id="70"/>
       <w:proofErr w:type="spellStart"/>
       <w:r>
         <w:rPr>
@@ -7588,12 +7731,12 @@
         </w:rPr>
         <w:t xml:space="preserve"> </w:t>
       </w:r>
-      <w:commentRangeEnd w:id="62"/>
+      <w:commentRangeEnd w:id="70"/>
       <w:r>
         <w:rPr>
           <w:rStyle w:val="Refdecomentrio"/>
         </w:rPr>
-        <w:commentReference w:id="62"/>
+        <w:commentReference w:id="70"/>
       </w:r>
       <w:r>
         <w:rPr>
@@ -7664,7 +7807,7 @@
         </w:rPr>
         <w:t xml:space="preserve"> </w:t>
       </w:r>
-      <w:commentRangeStart w:id="63"/>
+      <w:commentRangeStart w:id="71"/>
       <w:proofErr w:type="spellStart"/>
       <w:r>
         <w:rPr>
@@ -7672,13 +7815,13 @@
         </w:rPr>
         <w:t>Cusp</w:t>
       </w:r>
-      <w:commentRangeEnd w:id="63"/>
+      <w:commentRangeEnd w:id="71"/>
       <w:proofErr w:type="spellEnd"/>
       <w:r>
         <w:rPr>
           <w:rStyle w:val="Refdecomentrio"/>
         </w:rPr>
-        <w:commentReference w:id="63"/>
+        <w:commentReference w:id="71"/>
       </w:r>
       <w:r>
         <w:rPr>
@@ -7792,7 +7935,7 @@
       <w:pPr>
         <w:pStyle w:val="Ttulo1"/>
       </w:pPr>
-      <w:bookmarkStart w:id="64" w:name="_Toc378694374"/>
+      <w:bookmarkStart w:id="72" w:name="_Toc378694374"/>
       <w:r>
         <w:lastRenderedPageBreak/>
         <w:t xml:space="preserve">CONCLUSÕES </w:t>
@@ -7800,7 +7943,7 @@
       <w:r>
         <w:t>E TRABALHOS FUTUROS</w:t>
       </w:r>
-      <w:bookmarkEnd w:id="64"/>
+      <w:bookmarkEnd w:id="72"/>
     </w:p>
     <w:p>
       <w:pPr>
@@ -7831,14 +7974,14 @@
       <w:r>
         <w:br w:type="page"/>
       </w:r>
-      <w:bookmarkStart w:id="65" w:name="REFERENCIASBIBLIOGRÁFICAS"/>
-      <w:bookmarkStart w:id="66" w:name="_Toc378694375"/>
-      <w:bookmarkEnd w:id="65"/>
+      <w:bookmarkStart w:id="73" w:name="REFERENCIASBIBLIOGRÁFICAS"/>
+      <w:bookmarkStart w:id="74" w:name="_Toc378694375"/>
+      <w:bookmarkEnd w:id="73"/>
       <w:r>
         <w:lastRenderedPageBreak/>
         <w:t>REFERÊNCIAS BIBLIOGRÁFICAS</w:t>
       </w:r>
-      <w:bookmarkEnd w:id="66"/>
+      <w:bookmarkEnd w:id="74"/>
     </w:p>
     <w:p>
       <w:pPr>
@@ -7877,7 +8020,7 @@
         </w:rPr>
         <w:t xml:space="preserve"> </w:t>
       </w:r>
-      <w:bookmarkStart w:id="67" w:name="_Ref18759217"/>
+      <w:bookmarkStart w:id="75" w:name="_Ref18759217"/>
       <w:r>
         <w:rPr>
           <w:i/>
@@ -7904,7 +8047,7 @@
       <w:r>
         <w:t>.</w:t>
       </w:r>
-      <w:bookmarkEnd w:id="67"/>
+      <w:bookmarkEnd w:id="75"/>
     </w:p>
     <w:p>
       <w:pPr>
@@ -7913,24 +8056,88 @@
           <w:ilvl w:val="0"/>
           <w:numId w:val="3"/>
         </w:numPr>
-      </w:pPr>
-      <w:r>
         <w:rPr>
           <w:b/>
         </w:rPr>
-        <w:t xml:space="preserve"> </w:t>
+      </w:pPr>
+      <w:r>
+        <w:rPr>
+          <w:b/>
+        </w:rPr>
+        <w:fldChar w:fldCharType="begin"/>
+      </w:r>
+      <w:r>
+        <w:rPr>
+          <w:b/>
+        </w:rPr>
+        <w:instrText xml:space="preserve"> BIBLIOGRAPHY  \l 1046 </w:instrText>
+      </w:r>
+      <w:r>
+        <w:rPr>
+          <w:b/>
+        </w:rPr>
+        <w:fldChar w:fldCharType="separate"/>
+      </w:r>
+      <w:bookmarkStart w:id="76" w:name="_Ref19808710"/>
+      <w:r>
+        <w:rPr>
+          <w:noProof/>
+        </w:rPr>
+        <w:t>Nishisato, S. (De</w:t>
+      </w:r>
+      <w:r>
+        <w:rPr>
+          <w:noProof/>
+        </w:rPr>
+        <w:t>zembro</w:t>
+      </w:r>
+      <w:r>
+        <w:rPr>
+          <w:noProof/>
+        </w:rPr>
+        <w:t xml:space="preserve"> de 1993). On quantifying different types of categorical. </w:t>
+      </w:r>
+      <w:r>
+        <w:rPr>
+          <w:i/>
+          <w:iCs/>
+          <w:noProof/>
+        </w:rPr>
+        <w:t>Psychometrika, 58</w:t>
+      </w:r>
+      <w:r>
+        <w:rPr>
+          <w:noProof/>
+        </w:rPr>
+        <w:t>(4), 617-629.</w:t>
+      </w:r>
+      <w:bookmarkEnd w:id="76"/>
+    </w:p>
+    <w:p>
+      <w:pPr>
+        <w:pStyle w:val="ConteudoRefernciasBibliogrficas"/>
+        <w:numPr>
+          <w:ilvl w:val="0"/>
+          <w:numId w:val="3"/>
+        </w:numPr>
+      </w:pPr>
+      <w:r>
+        <w:rPr>
+          <w:b/>
+        </w:rPr>
+        <w:fldChar w:fldCharType="end"/>
       </w:r>
       <w:r>
         <w:br w:type="page"/>
       </w:r>
-      <w:bookmarkStart w:id="68" w:name="_Toc101326847"/>
-      <w:bookmarkStart w:id="69" w:name="_Toc378694376"/>
+      <w:bookmarkStart w:id="77" w:name="_Toc101326847"/>
+      <w:bookmarkStart w:id="78" w:name="_Toc378694376"/>
       <w:r>
         <w:lastRenderedPageBreak/>
         <w:t>ANEXOS</w:t>
       </w:r>
-      <w:bookmarkEnd w:id="68"/>
-      <w:bookmarkEnd w:id="69"/>
+      <w:bookmarkEnd w:id="77"/>
+      <w:bookmarkEnd w:id="78"/>
     </w:p>
     <w:p>
       <w:pPr>
@@ -8430,7 +8637,7 @@
       </w:r>
     </w:p>
   </w:comment>
-  <w:comment w:id="48" w:author="altobelli" w:date="2019-08-15T17:38:00Z" w:initials="a">
+  <w:comment w:id="48" w:author="Leonardo Santana Vieira" w:date="2019-09-19T18:08:00Z" w:initials="LSV">
     <w:p>
       <w:pPr>
         <w:pStyle w:val="Textodecomentrio"/>
@@ -8442,11 +8649,27 @@
         <w:annotationRef/>
       </w:r>
       <w:r>
+        <w:t>Alterei para não exatas.</w:t>
+      </w:r>
+    </w:p>
+  </w:comment>
+  <w:comment w:id="49" w:author="altobelli" w:date="2019-08-15T17:38:00Z" w:initials="a">
+    <w:p>
+      <w:pPr>
+        <w:pStyle w:val="Textodecomentrio"/>
+      </w:pPr>
+      <w:r>
+        <w:rPr>
+          <w:rStyle w:val="Refdecomentrio"/>
+        </w:rPr>
+        <w:annotationRef/>
+      </w:r>
+      <w:r>
         <w:t>Ficou confuso</w:t>
       </w:r>
     </w:p>
   </w:comment>
-  <w:comment w:id="49" w:author="altobelli" w:date="2019-08-15T17:39:00Z" w:initials="a">
+  <w:comment w:id="50" w:author="Leonardo Santana Vieira" w:date="2019-09-19T18:09:00Z" w:initials="LSV">
     <w:p>
       <w:pPr>
         <w:pStyle w:val="Textodecomentrio"/>
@@ -8458,11 +8681,27 @@
         <w:annotationRef/>
       </w:r>
       <w:r>
+        <w:t>Simplifiquei.</w:t>
+      </w:r>
+    </w:p>
+  </w:comment>
+  <w:comment w:id="51" w:author="altobelli" w:date="2019-08-15T17:39:00Z" w:initials="a">
+    <w:p>
+      <w:pPr>
+        <w:pStyle w:val="Textodecomentrio"/>
+      </w:pPr>
+      <w:r>
+        <w:rPr>
+          <w:rStyle w:val="Refdecomentrio"/>
+        </w:rPr>
+        <w:annotationRef/>
+      </w:r>
+      <w:r>
         <w:t>referência</w:t>
       </w:r>
     </w:p>
   </w:comment>
-  <w:comment w:id="50" w:author="altobelli" w:date="2019-08-15T17:40:00Z" w:initials="a">
+  <w:comment w:id="52" w:author="Leonardo Santana Vieira" w:date="2019-09-19T18:09:00Z" w:initials="LSV">
     <w:p>
       <w:pPr>
         <w:pStyle w:val="Textodecomentrio"/>
@@ -8474,11 +8713,27 @@
         <w:annotationRef/>
       </w:r>
       <w:r>
+        <w:t>Realmente necessária? O Rômulo não colocou...</w:t>
+      </w:r>
+    </w:p>
+  </w:comment>
+  <w:comment w:id="53" w:author="altobelli" w:date="2019-08-15T17:40:00Z" w:initials="a">
+    <w:p>
+      <w:pPr>
+        <w:pStyle w:val="Textodecomentrio"/>
+      </w:pPr>
+      <w:r>
+        <w:rPr>
+          <w:rStyle w:val="Refdecomentrio"/>
+        </w:rPr>
+        <w:annotationRef/>
+      </w:r>
+      <w:r>
         <w:t>referência</w:t>
       </w:r>
     </w:p>
   </w:comment>
-  <w:comment w:id="51" w:author="altobelli" w:date="2019-08-15T17:40:00Z" w:initials="a">
+  <w:comment w:id="54" w:author="Leonardo Santana Vieira" w:date="2019-09-19T18:09:00Z" w:initials="LSV">
     <w:p>
       <w:pPr>
         <w:pStyle w:val="Textodecomentrio"/>
@@ -8490,11 +8745,27 @@
         <w:annotationRef/>
       </w:r>
       <w:r>
-        <w:t xml:space="preserve">legenda. </w:t>
+        <w:t>Inserida.</w:t>
+      </w:r>
+    </w:p>
+  </w:comment>
+  <w:comment w:id="56" w:author="altobelli" w:date="2019-08-15T17:40:00Z" w:initials="a">
+    <w:p>
+      <w:pPr>
+        <w:pStyle w:val="Textodecomentrio"/>
+      </w:pPr>
+      <w:r>
+        <w:rPr>
+          <w:rStyle w:val="Refdecomentrio"/>
+        </w:rPr>
+        <w:annotationRef/>
+      </w:r>
+      <w:r>
+        <w:t>legenda. V</w:t>
       </w:r>
       <w:proofErr w:type="spellStart"/>
       <w:r>
-        <w:t>Vc</w:t>
+        <w:t>c</w:t>
       </w:r>
       <w:proofErr w:type="spellEnd"/>
       <w:r>
@@ -8502,7 +8773,7 @@
       </w:r>
     </w:p>
   </w:comment>
-  <w:comment w:id="52" w:author="altobelli" w:date="2019-08-15T17:43:00Z" w:initials="a">
+  <w:comment w:id="57" w:author="Leonardo Santana Vieira" w:date="2019-09-19T18:10:00Z" w:initials="LSV">
     <w:p>
       <w:pPr>
         <w:pStyle w:val="Textodecomentrio"/>
@@ -8514,11 +8785,27 @@
         <w:annotationRef/>
       </w:r>
       <w:r>
+        <w:t>Tabela de exemplo, criação própria. Inserida na lista de tabelas.</w:t>
+      </w:r>
+    </w:p>
+  </w:comment>
+  <w:comment w:id="58" w:author="altobelli" w:date="2019-08-15T17:43:00Z" w:initials="a">
+    <w:p>
+      <w:pPr>
+        <w:pStyle w:val="Textodecomentrio"/>
+      </w:pPr>
+      <w:r>
+        <w:rPr>
+          <w:rStyle w:val="Refdecomentrio"/>
+        </w:rPr>
+        <w:annotationRef/>
+      </w:r>
+      <w:r>
         <w:t>quem estímulo e indivíduo na tabela</w:t>
       </w:r>
     </w:p>
   </w:comment>
-  <w:comment w:id="53" w:author="altobelli" w:date="2019-08-15T17:44:00Z" w:initials="a">
+  <w:comment w:id="59" w:author="Leonardo Santana Vieira" w:date="2019-09-19T18:10:00Z" w:initials="LSV">
     <w:p>
       <w:pPr>
         <w:pStyle w:val="Textodecomentrio"/>
@@ -8530,11 +8817,27 @@
         <w:annotationRef/>
       </w:r>
       <w:r>
+        <w:t>Especificado.</w:t>
+      </w:r>
+    </w:p>
+  </w:comment>
+  <w:comment w:id="60" w:author="altobelli" w:date="2019-08-15T17:44:00Z" w:initials="a">
+    <w:p>
+      <w:pPr>
+        <w:pStyle w:val="Textodecomentrio"/>
+      </w:pPr>
+      <w:r>
+        <w:rPr>
+          <w:rStyle w:val="Refdecomentrio"/>
+        </w:rPr>
+        <w:annotationRef/>
+      </w:r>
+      <w:r>
         <w:t>quem disse isso?</w:t>
       </w:r>
     </w:p>
   </w:comment>
-  <w:comment w:id="54" w:author="altobelli" w:date="2019-08-15T17:52:00Z" w:initials="a">
+  <w:comment w:id="61" w:author="Leonardo Santana Vieira" w:date="2019-09-19T18:11:00Z" w:initials="LSV">
     <w:p>
       <w:pPr>
         <w:pStyle w:val="Textodecomentrio"/>
@@ -8546,11 +8849,27 @@
         <w:annotationRef/>
       </w:r>
       <w:r>
+        <w:t>Alterado.</w:t>
+      </w:r>
+    </w:p>
+  </w:comment>
+  <w:comment w:id="62" w:author="altobelli" w:date="2019-08-15T17:52:00Z" w:initials="a">
+    <w:p>
+      <w:pPr>
+        <w:pStyle w:val="Textodecomentrio"/>
+      </w:pPr>
+      <w:r>
+        <w:rPr>
+          <w:rStyle w:val="Refdecomentrio"/>
+        </w:rPr>
+        <w:annotationRef/>
+      </w:r>
+      <w:r>
         <w:t>Não entendi.</w:t>
       </w:r>
     </w:p>
   </w:comment>
-  <w:comment w:id="55" w:author="altobelli" w:date="2019-08-15T17:54:00Z" w:initials="a">
+  <w:comment w:id="63" w:author="altobelli" w:date="2019-08-15T17:54:00Z" w:initials="a">
     <w:p>
       <w:pPr>
         <w:pStyle w:val="Textodecomentrio"/>
@@ -8566,7 +8885,7 @@
       </w:r>
     </w:p>
   </w:comment>
-  <w:comment w:id="56" w:author="altobelli" w:date="2019-08-15T17:54:00Z" w:initials="a">
+  <w:comment w:id="64" w:author="altobelli" w:date="2019-08-15T17:54:00Z" w:initials="a">
     <w:p>
       <w:pPr>
         <w:pStyle w:val="Textodecomentrio"/>
@@ -8582,7 +8901,7 @@
       </w:r>
     </w:p>
   </w:comment>
-  <w:comment w:id="57" w:author="altobelli" w:date="2019-08-15T17:56:00Z" w:initials="a">
+  <w:comment w:id="65" w:author="altobelli" w:date="2019-08-15T17:56:00Z" w:initials="a">
     <w:p>
       <w:pPr>
         <w:pStyle w:val="Textodecomentrio"/>
@@ -8598,7 +8917,7 @@
       </w:r>
     </w:p>
   </w:comment>
-  <w:comment w:id="58" w:author="altobelli" w:date="2019-08-15T17:56:00Z" w:initials="a">
+  <w:comment w:id="66" w:author="altobelli" w:date="2019-08-15T17:56:00Z" w:initials="a">
     <w:p>
       <w:pPr>
         <w:pStyle w:val="Textodecomentrio"/>
@@ -8614,7 +8933,7 @@
       </w:r>
     </w:p>
   </w:comment>
-  <w:comment w:id="59" w:author="altobelli" w:date="2019-08-15T17:57:00Z" w:initials="a">
+  <w:comment w:id="67" w:author="altobelli" w:date="2019-08-15T17:57:00Z" w:initials="a">
     <w:p>
       <w:pPr>
         <w:pStyle w:val="Textodecomentrio"/>
@@ -8630,7 +8949,7 @@
       </w:r>
     </w:p>
   </w:comment>
-  <w:comment w:id="60" w:author="altobelli" w:date="2019-08-15T17:57:00Z" w:initials="a">
+  <w:comment w:id="68" w:author="altobelli" w:date="2019-08-15T17:57:00Z" w:initials="a">
     <w:p>
       <w:pPr>
         <w:pStyle w:val="Textodecomentrio"/>
@@ -8646,7 +8965,7 @@
       </w:r>
     </w:p>
   </w:comment>
-  <w:comment w:id="61" w:author="altobelli" w:date="2019-08-15T17:57:00Z" w:initials="a">
+  <w:comment w:id="69" w:author="altobelli" w:date="2019-08-15T17:57:00Z" w:initials="a">
     <w:p>
       <w:pPr>
         <w:pStyle w:val="Textodecomentrio"/>
@@ -8662,7 +8981,7 @@
       </w:r>
     </w:p>
   </w:comment>
-  <w:comment w:id="62" w:author="altobelli" w:date="2019-08-15T17:57:00Z" w:initials="a">
+  <w:comment w:id="70" w:author="altobelli" w:date="2019-08-15T17:57:00Z" w:initials="a">
     <w:p>
       <w:pPr>
         <w:pStyle w:val="Textodecomentrio"/>
@@ -8678,7 +8997,7 @@
       </w:r>
     </w:p>
   </w:comment>
-  <w:comment w:id="63" w:author="altobelli" w:date="2019-08-15T17:57:00Z" w:initials="a">
+  <w:comment w:id="71" w:author="altobelli" w:date="2019-08-15T17:57:00Z" w:initials="a">
     <w:p>
       <w:pPr>
         <w:pStyle w:val="Textodecomentrio"/>
@@ -8719,13 +9038,20 @@
   <w15:commentEx w15:paraId="48088871" w15:paraIdParent="79D9C6AA" w15:done="1"/>
   <w15:commentEx w15:paraId="3789F50B" w15:done="1"/>
   <w15:commentEx w15:paraId="1F0312A8" w15:paraIdParent="3789F50B" w15:done="1"/>
-  <w15:commentEx w15:paraId="0848B940" w15:done="0"/>
-  <w15:commentEx w15:paraId="47D80B2A" w15:done="0"/>
-  <w15:commentEx w15:paraId="1E8A2A58" w15:done="0"/>
-  <w15:commentEx w15:paraId="3746ABCB" w15:done="0"/>
-  <w15:commentEx w15:paraId="27A21E0B" w15:done="0"/>
-  <w15:commentEx w15:paraId="09D43059" w15:done="0"/>
-  <w15:commentEx w15:paraId="5C71ED13" w15:done="0"/>
+  <w15:commentEx w15:paraId="0848B940" w15:done="1"/>
+  <w15:commentEx w15:paraId="7CFBB97B" w15:paraIdParent="0848B940" w15:done="1"/>
+  <w15:commentEx w15:paraId="47D80B2A" w15:done="1"/>
+  <w15:commentEx w15:paraId="32113A43" w15:paraIdParent="47D80B2A" w15:done="1"/>
+  <w15:commentEx w15:paraId="1E8A2A58" w15:done="1"/>
+  <w15:commentEx w15:paraId="05359EE4" w15:paraIdParent="1E8A2A58" w15:done="1"/>
+  <w15:commentEx w15:paraId="3746ABCB" w15:done="1"/>
+  <w15:commentEx w15:paraId="48992A2A" w15:paraIdParent="3746ABCB" w15:done="1"/>
+  <w15:commentEx w15:paraId="27A21E0B" w15:done="1"/>
+  <w15:commentEx w15:paraId="418DA26B" w15:paraIdParent="27A21E0B" w15:done="1"/>
+  <w15:commentEx w15:paraId="09D43059" w15:done="1"/>
+  <w15:commentEx w15:paraId="4326C152" w15:paraIdParent="09D43059" w15:done="1"/>
+  <w15:commentEx w15:paraId="5C71ED13" w15:done="1"/>
+  <w15:commentEx w15:paraId="6CC484D9" w15:paraIdParent="5C71ED13" w15:done="1"/>
   <w15:commentEx w15:paraId="4F867953" w15:done="0"/>
   <w15:commentEx w15:paraId="126222ED" w15:done="0"/>
   <w15:commentEx w15:paraId="380D0902" w15:done="0"/>
@@ -8762,12 +9088,19 @@
   <w16cid:commentId w16cid:paraId="3789F50B" w16cid:durableId="2100153F"/>
   <w16cid:commentId w16cid:paraId="1F0312A8" w16cid:durableId="211E3F76"/>
   <w16cid:commentId w16cid:paraId="0848B940" w16cid:durableId="210016A2"/>
+  <w16cid:commentId w16cid:paraId="7CFBB97B" w16cid:durableId="212E42AC"/>
   <w16cid:commentId w16cid:paraId="47D80B2A" w16cid:durableId="2100170A"/>
+  <w16cid:commentId w16cid:paraId="32113A43" w16cid:durableId="212E42CA"/>
   <w16cid:commentId w16cid:paraId="1E8A2A58" w16cid:durableId="21001765"/>
+  <w16cid:commentId w16cid:paraId="05359EE4" w16cid:durableId="212E42E3"/>
   <w16cid:commentId w16cid:paraId="3746ABCB" w16cid:durableId="21001775"/>
+  <w16cid:commentId w16cid:paraId="48992A2A" w16cid:durableId="212E42F3"/>
   <w16cid:commentId w16cid:paraId="27A21E0B" w16cid:durableId="210017A4"/>
+  <w16cid:commentId w16cid:paraId="418DA26B" w16cid:durableId="212E430F"/>
   <w16cid:commentId w16cid:paraId="09D43059" w16cid:durableId="2100183D"/>
+  <w16cid:commentId w16cid:paraId="4326C152" w16cid:durableId="212E4324"/>
   <w16cid:commentId w16cid:paraId="5C71ED13" w16cid:durableId="21001896"/>
+  <w16cid:commentId w16cid:paraId="6CC484D9" w16cid:durableId="212E4335"/>
   <w16cid:commentId w16cid:paraId="4F867953" w16cid:durableId="21001A78"/>
   <w16cid:commentId w16cid:paraId="126222ED" w16cid:durableId="21001AC4"/>
   <w16cid:commentId w16cid:paraId="380D0902" w16cid:durableId="21001AE1"/>
@@ -9418,8 +9751,8 @@
   <w:abstractNum w:abstractNumId="4" w15:restartNumberingAfterBreak="0">
     <w:nsid w:val="08973443"/>
     <w:multiLevelType w:val="hybridMultilevel"/>
-    <w:tmpl w:val="57667F38"/>
-    <w:lvl w:ilvl="0" w:tplc="987A0BCE">
+    <w:tmpl w:val="C8EC7A7C"/>
+    <w:lvl w:ilvl="0" w:tplc="7B62CD34">
       <w:start w:val="1"/>
       <w:numFmt w:val="decimal"/>
       <w:lvlText w:val="%1."/>
@@ -9431,7 +9764,7 @@
         <w:ind w:left="720" w:hanging="360"/>
       </w:pPr>
       <w:rPr>
-        <w:rFonts w:hint="default"/>
+        <w:rStyle w:val="Forte"/>
       </w:rPr>
     </w:lvl>
     <w:lvl w:ilvl="1" w:tplc="04160019">
@@ -12653,6 +12986,7 @@
   </w:style>
   <w:style w:type="character" w:styleId="Hyperlink">
     <w:name w:val="Hyperlink"/>
+    <w:uiPriority w:val="99"/>
     <w:rPr>
       <w:color w:val="0000FF"/>
       <w:u w:val="single"/>
@@ -12791,7 +13125,7 @@
     <w:name w:val="table of figures"/>
     <w:basedOn w:val="Normal"/>
     <w:next w:val="Normal"/>
-    <w:semiHidden/>
+    <w:uiPriority w:val="99"/>
     <w:pPr>
       <w:ind w:left="480" w:hanging="480"/>
     </w:pPr>
@@ -13183,6 +13517,210 @@
     <w:unhideWhenUsed/>
     <w:rsid w:val="00C62BF1"/>
   </w:style>
+  <w:style w:type="table" w:customStyle="1" w:styleId="Calendrio1">
+    <w:name w:val="Calendário 1"/>
+    <w:basedOn w:val="Tabelanormal"/>
+    <w:uiPriority w:val="99"/>
+    <w:qFormat/>
+    <w:rsid w:val="00F107A5"/>
+    <w:rPr>
+      <w:rFonts w:asciiTheme="minorHAnsi" w:eastAsiaTheme="minorEastAsia" w:hAnsiTheme="minorHAnsi" w:cstheme="minorBidi"/>
+      <w:sz w:val="22"/>
+      <w:szCs w:val="22"/>
+    </w:rPr>
+    <w:tblPr>
+      <w:tblStyleRowBandSize w:val="1"/>
+      <w:tblStyleColBandSize w:val="1"/>
+    </w:tblPr>
+    <w:tcPr>
+      <w:shd w:val="clear" w:color="auto" w:fill="auto"/>
+    </w:tcPr>
+    <w:tblStylePr w:type="firstRow">
+      <w:pPr>
+        <w:wordWrap/>
+        <w:spacing w:beforeLines="0" w:beforeAutospacing="0" w:afterLines="0" w:afterAutospacing="0" w:line="240" w:lineRule="auto"/>
+      </w:pPr>
+      <w:rPr>
+        <w:rFonts w:asciiTheme="minorHAnsi" w:hAnsiTheme="minorHAnsi"/>
+        <w:b/>
+        <w:i w:val="0"/>
+        <w:color w:val="auto"/>
+        <w:sz w:val="44"/>
+      </w:rPr>
+      <w:tblPr/>
+      <w:tcPr>
+        <w:vAlign w:val="bottom"/>
+      </w:tcPr>
+    </w:tblStylePr>
+    <w:tblStylePr w:type="lastRow">
+      <w:tblPr/>
+      <w:tcPr>
+        <w:tcBorders>
+          <w:top w:val="nil"/>
+          <w:left w:val="nil"/>
+          <w:bottom w:val="nil"/>
+          <w:right w:val="nil"/>
+          <w:insideH w:val="nil"/>
+          <w:insideV w:val="nil"/>
+          <w:tl2br w:val="nil"/>
+          <w:tr2bl w:val="nil"/>
+        </w:tcBorders>
+        <w:shd w:val="clear" w:color="auto" w:fill="auto"/>
+      </w:tcPr>
+    </w:tblStylePr>
+    <w:tblStylePr w:type="band1Horz">
+      <w:tblPr/>
+      <w:tcPr>
+        <w:tcBorders>
+          <w:top w:val="nil"/>
+          <w:left w:val="nil"/>
+          <w:bottom w:val="nil"/>
+          <w:right w:val="nil"/>
+          <w:insideH w:val="nil"/>
+          <w:insideV w:val="nil"/>
+          <w:tl2br w:val="nil"/>
+          <w:tr2bl w:val="nil"/>
+        </w:tcBorders>
+        <w:shd w:val="clear" w:color="auto" w:fill="auto"/>
+      </w:tcPr>
+    </w:tblStylePr>
+    <w:tblStylePr w:type="band2Horz">
+      <w:tblPr/>
+      <w:tcPr>
+        <w:tcBorders>
+          <w:top w:val="single" w:sz="24" w:space="0" w:color="000000" w:themeColor="text1"/>
+          <w:left w:val="nil"/>
+          <w:bottom w:val="single" w:sz="24" w:space="0" w:color="000000" w:themeColor="text1"/>
+          <w:right w:val="nil"/>
+          <w:insideH w:val="nil"/>
+          <w:insideV w:val="nil"/>
+          <w:tl2br w:val="nil"/>
+          <w:tr2bl w:val="nil"/>
+        </w:tcBorders>
+        <w:shd w:val="clear" w:color="auto" w:fill="auto"/>
+      </w:tcPr>
+    </w:tblStylePr>
+  </w:style>
+  <w:style w:type="table" w:styleId="ListaMdia2-nfase1">
+    <w:name w:val="Medium List 2 Accent 1"/>
+    <w:basedOn w:val="Tabelanormal"/>
+    <w:uiPriority w:val="66"/>
+    <w:rsid w:val="00F107A5"/>
+    <w:rPr>
+      <w:rFonts w:asciiTheme="majorHAnsi" w:eastAsiaTheme="majorEastAsia" w:hAnsiTheme="majorHAnsi" w:cstheme="majorBidi"/>
+      <w:color w:val="000000" w:themeColor="text1"/>
+      <w:sz w:val="22"/>
+      <w:szCs w:val="22"/>
+    </w:rPr>
+    <w:tblPr>
+      <w:tblStyleRowBandSize w:val="1"/>
+      <w:tblStyleColBandSize w:val="1"/>
+      <w:tblBorders>
+        <w:top w:val="single" w:sz="8" w:space="0" w:color="4472C4" w:themeColor="accent1"/>
+        <w:left w:val="single" w:sz="8" w:space="0" w:color="4472C4" w:themeColor="accent1"/>
+        <w:bottom w:val="single" w:sz="8" w:space="0" w:color="4472C4" w:themeColor="accent1"/>
+        <w:right w:val="single" w:sz="8" w:space="0" w:color="4472C4" w:themeColor="accent1"/>
+      </w:tblBorders>
+    </w:tblPr>
+    <w:tblStylePr w:type="firstRow">
+      <w:rPr>
+        <w:sz w:val="24"/>
+        <w:szCs w:val="24"/>
+      </w:rPr>
+      <w:tblPr/>
+      <w:tcPr>
+        <w:tcBorders>
+          <w:top w:val="nil"/>
+          <w:left w:val="nil"/>
+          <w:bottom w:val="single" w:sz="24" w:space="0" w:color="4472C4" w:themeColor="accent1"/>
+          <w:right w:val="nil"/>
+          <w:insideH w:val="nil"/>
+          <w:insideV w:val="nil"/>
+        </w:tcBorders>
+        <w:shd w:val="clear" w:color="auto" w:fill="FFFFFF" w:themeFill="background1"/>
+      </w:tcPr>
+    </w:tblStylePr>
+    <w:tblStylePr w:type="lastRow">
+      <w:tblPr/>
+      <w:tcPr>
+        <w:tcBorders>
+          <w:top w:val="single" w:sz="8" w:space="0" w:color="4472C4" w:themeColor="accent1"/>
+          <w:left w:val="nil"/>
+          <w:bottom w:val="nil"/>
+          <w:right w:val="nil"/>
+          <w:insideH w:val="nil"/>
+          <w:insideV w:val="nil"/>
+        </w:tcBorders>
+        <w:shd w:val="clear" w:color="auto" w:fill="FFFFFF" w:themeFill="background1"/>
+      </w:tcPr>
+    </w:tblStylePr>
+    <w:tblStylePr w:type="firstCol">
+      <w:tblPr/>
+      <w:tcPr>
+        <w:tcBorders>
+          <w:top w:val="nil"/>
+          <w:left w:val="nil"/>
+          <w:bottom w:val="nil"/>
+          <w:right w:val="single" w:sz="8" w:space="0" w:color="4472C4" w:themeColor="accent1"/>
+          <w:insideH w:val="nil"/>
+          <w:insideV w:val="nil"/>
+        </w:tcBorders>
+        <w:shd w:val="clear" w:color="auto" w:fill="FFFFFF" w:themeFill="background1"/>
+      </w:tcPr>
+    </w:tblStylePr>
+    <w:tblStylePr w:type="lastCol">
+      <w:tblPr/>
+      <w:tcPr>
+        <w:tcBorders>
+          <w:top w:val="nil"/>
+          <w:left w:val="single" w:sz="8" w:space="0" w:color="4472C4" w:themeColor="accent1"/>
+          <w:bottom w:val="nil"/>
+          <w:right w:val="nil"/>
+          <w:insideH w:val="nil"/>
+          <w:insideV w:val="nil"/>
+        </w:tcBorders>
+        <w:shd w:val="clear" w:color="auto" w:fill="FFFFFF" w:themeFill="background1"/>
+      </w:tcPr>
+    </w:tblStylePr>
+    <w:tblStylePr w:type="band1Vert">
+      <w:tblPr/>
+      <w:tcPr>
+        <w:tcBorders>
+          <w:left w:val="nil"/>
+          <w:right w:val="nil"/>
+          <w:insideH w:val="nil"/>
+          <w:insideV w:val="nil"/>
+        </w:tcBorders>
+        <w:shd w:val="clear" w:color="auto" w:fill="D0DBF0" w:themeFill="accent1" w:themeFillTint="3F"/>
+      </w:tcPr>
+    </w:tblStylePr>
+    <w:tblStylePr w:type="band1Horz">
+      <w:tblPr/>
+      <w:tcPr>
+        <w:tcBorders>
+          <w:top w:val="nil"/>
+          <w:bottom w:val="nil"/>
+          <w:insideH w:val="nil"/>
+          <w:insideV w:val="nil"/>
+        </w:tcBorders>
+        <w:shd w:val="clear" w:color="auto" w:fill="D0DBF0" w:themeFill="accent1" w:themeFillTint="3F"/>
+      </w:tcPr>
+    </w:tblStylePr>
+    <w:tblStylePr w:type="nwCell">
+      <w:tblPr/>
+      <w:tcPr>
+        <w:shd w:val="clear" w:color="auto" w:fill="FFFFFF" w:themeFill="background1"/>
+      </w:tcPr>
+    </w:tblStylePr>
+    <w:tblStylePr w:type="swCell">
+      <w:tblPr/>
+      <w:tcPr>
+        <w:tcBorders>
+          <w:top w:val="nil"/>
+        </w:tcBorders>
+      </w:tcPr>
+    </w:tblStylePr>
+  </w:style>
 </w:styles>
 </file>
 
@@ -13492,11 +14030,44 @@
     <b:URL>https://cran.r-project.org/</b:URL>
     <b:RefOrder>1</b:RefOrder>
   </b:Source>
+  <b:Source>
+    <b:Tag>Nis93</b:Tag>
+    <b:SourceType>JournalArticle</b:SourceType>
+    <b:Guid>{C86B3408-E097-4401-8C95-393C75A5F3FB}</b:Guid>
+    <b:Title>On quantifying different types of categorical</b:Title>
+    <b:Year>1993</b:Year>
+    <b:Month>December</b:Month>
+    <b:Author>
+      <b:Author>
+        <b:NameList>
+          <b:Person>
+            <b:Last>Nishisato</b:Last>
+            <b:First>Shizuhiko</b:First>
+          </b:Person>
+        </b:NameList>
+      </b:Author>
+      <b:BookAuthor>
+        <b:NameList>
+          <b:Person>
+            <b:Last>Nishisato</b:Last>
+            <b:First>Shizuhiko</b:First>
+          </b:Person>
+        </b:NameList>
+      </b:BookAuthor>
+    </b:Author>
+    <b:BookTitle>On quantifying different types of categorical</b:BookTitle>
+    <b:Pages>617-629</b:Pages>
+    <b:Publisher>Psychometrika</b:Publisher>
+    <b:JournalName>Psychometrika</b:JournalName>
+    <b:Volume>58</b:Volume>
+    <b:Issue>4</b:Issue>
+    <b:RefOrder>2</b:RefOrder>
+  </b:Source>
 </b:Sources>
 </file>
 
 <file path=customXml/itemProps1.xml><?xml version="1.0" encoding="utf-8"?>
-<ds:datastoreItem xmlns:ds="http://schemas.openxmlformats.org/officeDocument/2006/customXml" ds:itemID="{E4D3F281-3FF0-4160-A96D-EE59595103AB}">
+<ds:datastoreItem xmlns:ds="http://schemas.openxmlformats.org/officeDocument/2006/customXml" ds:itemID="{37F8BC5E-B473-471D-B24B-5B6439CC63BF}">
   <ds:schemaRefs>
     <ds:schemaRef ds:uri="http://schemas.openxmlformats.org/officeDocument/2006/bibliography"/>
   </ds:schemaRefs>

</xml_diff>